<commit_message>
Fred - Maj Dossier
</commit_message>
<xml_diff>
--- a/Projet/Dossier/Fred/Dossier professionnel Fred.docx
+++ b/Projet/Dossier/Fred/Dossier professionnel Fred.docx
@@ -5279,7 +5279,7 @@
           <w:sz w:val="28"/>
           <w:szCs w:val="28"/>
         </w:rPr>
-        <w:t xml:space="preserve"> tel</w:t>
+        <w:t xml:space="preserve"> </w:t>
       </w:r>
       <w:r>
         <w:rPr>
@@ -5288,7 +5288,7 @@
           <w:sz w:val="28"/>
           <w:szCs w:val="28"/>
         </w:rPr>
-        <w:t>le</w:t>
+        <w:t>issue de l’énoncé fournie par</w:t>
       </w:r>
       <w:r>
         <w:rPr>
@@ -5297,379 +5297,376 @@
           <w:sz w:val="28"/>
           <w:szCs w:val="28"/>
         </w:rPr>
-        <w:t xml:space="preserve"> que le client (précisément, notre équipe de formateurs) nous l’</w:t>
-      </w:r>
-      <w:r>
+        <w:t xml:space="preserve"> notre équipe de formateurs :</w:t>
+      </w:r>
+    </w:p>
+    <w:p>
+      <w:pPr>
+        <w:pStyle w:val="NormalWeb"/>
+        <w:spacing w:after="0" w:line="240" w:lineRule="auto"/>
+        <w:rPr>
+          <w:rFonts w:asciiTheme="minorHAnsi" w:hAnsiTheme="minorHAnsi"/>
+          <w:i/>
+          <w:sz w:val="28"/>
+          <w:szCs w:val="28"/>
+        </w:rPr>
+      </w:pPr>
+      <w:r>
+        <w:rPr>
+          <w:rFonts w:asciiTheme="minorHAnsi" w:hAnsiTheme="minorHAnsi"/>
+          <w:i/>
+          <w:sz w:val="28"/>
+          <w:szCs w:val="28"/>
+        </w:rPr>
+        <w:t>La société Simplon veut optimiser sa gestion du personnel, et notamment la gestion des absences. Pour cela, elle veut mettre en place un circuit de validation ainsi qu’un logiciel permettant de valider ce circuit. L’objectif est de mieux gérer son personnel et éviter des sous effectifs.</w:t>
+      </w:r>
+    </w:p>
+    <w:p>
+      <w:pPr>
+        <w:pStyle w:val="NormalWeb"/>
+        <w:spacing w:after="0" w:line="240" w:lineRule="auto"/>
+        <w:rPr>
+          <w:rFonts w:asciiTheme="minorHAnsi" w:hAnsiTheme="minorHAnsi"/>
+          <w:i/>
+          <w:sz w:val="28"/>
+          <w:szCs w:val="28"/>
+        </w:rPr>
+      </w:pPr>
+      <w:r>
+        <w:rPr>
+          <w:rFonts w:asciiTheme="minorHAnsi" w:hAnsiTheme="minorHAnsi"/>
+          <w:i/>
+          <w:sz w:val="28"/>
+          <w:szCs w:val="28"/>
+        </w:rPr>
+        <w:t>Le salarié se connectera avec son adresse Gmail et un mot de passe. Un premier mot de passe lui sera attribu</w:t>
+      </w:r>
+      <w:r>
+        <w:rPr>
+          <w:rFonts w:asciiTheme="minorHAnsi" w:hAnsiTheme="minorHAnsi"/>
+          <w:i/>
+          <w:sz w:val="28"/>
+          <w:szCs w:val="28"/>
+        </w:rPr>
+        <w:t>é</w:t>
+      </w:r>
+      <w:r>
+        <w:rPr>
+          <w:rFonts w:asciiTheme="minorHAnsi" w:hAnsiTheme="minorHAnsi"/>
+          <w:i/>
+          <w:sz w:val="28"/>
+          <w:szCs w:val="28"/>
+        </w:rPr>
+        <w:t>, qu’il devra modifier à la 1° connexion. Il remplira un formulaire pour sa demande de congés. Un mail sera automatiquement envoyé à son N+1, avec un lien de validation ou de refus des congés</w:t>
+      </w:r>
+      <w:r>
+        <w:rPr>
+          <w:rFonts w:asciiTheme="minorHAnsi" w:hAnsiTheme="minorHAnsi"/>
+          <w:i/>
+          <w:sz w:val="28"/>
+          <w:szCs w:val="28"/>
+        </w:rPr>
+        <w:t xml:space="preserve">. </w:t>
+      </w:r>
+      <w:r>
+        <w:rPr>
+          <w:rFonts w:asciiTheme="minorHAnsi" w:hAnsiTheme="minorHAnsi"/>
+          <w:i/>
+          <w:sz w:val="28"/>
+          <w:szCs w:val="28"/>
+        </w:rPr>
+        <w:t>Le salarié sera averti par mail de la réponse. S’il y a refus, la demande sera enregistrée dans la base avec la mention refus et le circuit s’arrête.</w:t>
+      </w:r>
+      <w:r>
+        <w:rPr>
+          <w:rFonts w:asciiTheme="minorHAnsi" w:hAnsiTheme="minorHAnsi"/>
+          <w:i/>
+          <w:sz w:val="28"/>
+          <w:szCs w:val="28"/>
+        </w:rPr>
+        <w:t xml:space="preserve"> </w:t>
+      </w:r>
+      <w:r>
+        <w:rPr>
+          <w:rFonts w:asciiTheme="minorHAnsi" w:hAnsiTheme="minorHAnsi"/>
+          <w:i/>
+          <w:sz w:val="28"/>
+          <w:szCs w:val="28"/>
+        </w:rPr>
+        <w:t>Si la demande est acceptée, elle sera affichée dans Google Calendar. Le N+1 aura la possibilité de visualiser les congés de ses subalternes sur une période donnée. Le N+1 aura aussi la possibilité de saisir des congés maladies ainsi que des absences irrégulières.</w:t>
+      </w:r>
+    </w:p>
+    <w:p>
+      <w:pPr>
+        <w:pStyle w:val="NormalWeb"/>
+        <w:spacing w:after="0" w:line="240" w:lineRule="auto"/>
+        <w:rPr>
+          <w:rFonts w:asciiTheme="minorHAnsi" w:hAnsiTheme="minorHAnsi"/>
+          <w:i/>
+          <w:sz w:val="28"/>
+          <w:szCs w:val="28"/>
+        </w:rPr>
+      </w:pPr>
+      <w:r>
+        <w:rPr>
+          <w:rFonts w:asciiTheme="minorHAnsi" w:hAnsiTheme="minorHAnsi"/>
+          <w:i/>
+          <w:sz w:val="28"/>
+          <w:szCs w:val="28"/>
+        </w:rPr>
+        <w:t>Un</w:t>
+      </w:r>
+      <w:r>
+        <w:rPr>
+          <w:rFonts w:asciiTheme="minorHAnsi" w:hAnsiTheme="minorHAnsi"/>
+          <w:i/>
+          <w:sz w:val="28"/>
+          <w:szCs w:val="28"/>
+        </w:rPr>
+        <w:t xml:space="preserve"> récap</w:t>
+      </w:r>
+      <w:r>
+        <w:rPr>
+          <w:rFonts w:asciiTheme="minorHAnsi" w:hAnsiTheme="minorHAnsi"/>
+          <w:i/>
+          <w:sz w:val="28"/>
+          <w:szCs w:val="28"/>
+        </w:rPr>
+        <w:t>itulatif</w:t>
+      </w:r>
+      <w:r>
+        <w:rPr>
+          <w:rFonts w:asciiTheme="minorHAnsi" w:hAnsiTheme="minorHAnsi"/>
+          <w:i/>
+          <w:sz w:val="28"/>
+          <w:szCs w:val="28"/>
+        </w:rPr>
+        <w:t xml:space="preserve"> mensuelle sera générée pour le calcul de la paye.</w:t>
+      </w:r>
+    </w:p>
+    <w:p>
+      <w:pPr>
+        <w:pStyle w:val="NormalWeb"/>
+        <w:spacing w:after="0" w:line="240" w:lineRule="auto"/>
+        <w:rPr>
+          <w:rFonts w:asciiTheme="minorHAnsi" w:hAnsiTheme="minorHAnsi"/>
+          <w:i/>
+          <w:sz w:val="28"/>
+          <w:szCs w:val="28"/>
+        </w:rPr>
+      </w:pPr>
+      <w:r>
+        <w:rPr>
+          <w:rFonts w:asciiTheme="minorHAnsi" w:hAnsiTheme="minorHAnsi"/>
+          <w:i/>
+          <w:sz w:val="28"/>
+          <w:szCs w:val="28"/>
+        </w:rPr>
+        <w:t>Un mail sera aussi envoyer à la responsable RH pour information et vérification des règles RH.</w:t>
+      </w:r>
+    </w:p>
+    <w:p>
+      <w:pPr>
+        <w:pStyle w:val="NormalWeb"/>
+        <w:spacing w:after="0" w:line="240" w:lineRule="auto"/>
+        <w:rPr>
+          <w:rFonts w:asciiTheme="minorHAnsi" w:hAnsiTheme="minorHAnsi"/>
+          <w:i/>
+          <w:sz w:val="28"/>
+          <w:szCs w:val="28"/>
+        </w:rPr>
+      </w:pPr>
+      <w:r>
+        <w:rPr>
+          <w:rFonts w:asciiTheme="minorHAnsi" w:hAnsiTheme="minorHAnsi"/>
+          <w:i/>
+          <w:sz w:val="28"/>
+          <w:szCs w:val="28"/>
+        </w:rPr>
+        <w:t>Un SysAdm gérera les différentes bases de données.</w:t>
+      </w:r>
+    </w:p>
+    <w:p>
+      <w:pPr>
+        <w:pStyle w:val="NormalWeb"/>
+        <w:spacing w:after="0" w:line="240" w:lineRule="auto"/>
+        <w:rPr>
+          <w:rFonts w:asciiTheme="minorHAnsi" w:hAnsiTheme="minorHAnsi"/>
+          <w:i/>
+          <w:sz w:val="28"/>
+          <w:szCs w:val="28"/>
+        </w:rPr>
+      </w:pPr>
+      <w:r>
+        <w:rPr>
+          <w:rFonts w:asciiTheme="minorHAnsi" w:hAnsiTheme="minorHAnsi"/>
+          <w:i/>
+          <w:sz w:val="28"/>
+          <w:szCs w:val="28"/>
+        </w:rPr>
+        <w:t>Sa page d’accueil sera composé d’un récapitulatif de ses congés restant à prendre ainsi que d’un formulaire de demande de congés.</w:t>
+      </w:r>
+    </w:p>
+    <w:p>
+      <w:pPr>
+        <w:pStyle w:val="NormalWeb"/>
+        <w:spacing w:after="0" w:line="240" w:lineRule="auto"/>
+        <w:rPr>
+          <w:rFonts w:asciiTheme="minorHAnsi" w:hAnsiTheme="minorHAnsi"/>
+          <w:sz w:val="28"/>
+          <w:szCs w:val="28"/>
+        </w:rPr>
+      </w:pPr>
+      <w:r>
+        <w:rPr>
+          <w:rFonts w:asciiTheme="minorHAnsi" w:hAnsiTheme="minorHAnsi"/>
+          <w:i/>
+          <w:sz w:val="28"/>
+          <w:szCs w:val="28"/>
+        </w:rPr>
+        <w:t>Il aura aussi accès à ses info</w:t>
+      </w:r>
+      <w:r>
+        <w:rPr>
+          <w:rFonts w:asciiTheme="minorHAnsi" w:hAnsiTheme="minorHAnsi"/>
+          <w:i/>
+          <w:sz w:val="28"/>
+          <w:szCs w:val="28"/>
+        </w:rPr>
+        <w:t>rmation</w:t>
+      </w:r>
+      <w:r>
+        <w:rPr>
+          <w:rFonts w:asciiTheme="minorHAnsi" w:hAnsiTheme="minorHAnsi"/>
+          <w:i/>
+          <w:sz w:val="28"/>
+          <w:szCs w:val="28"/>
+        </w:rPr>
+        <w:t>s perso</w:t>
+      </w:r>
+      <w:r>
+        <w:rPr>
+          <w:rFonts w:asciiTheme="minorHAnsi" w:hAnsiTheme="minorHAnsi"/>
+          <w:i/>
+          <w:sz w:val="28"/>
+          <w:szCs w:val="28"/>
+        </w:rPr>
+        <w:t>nnelles</w:t>
+      </w:r>
+      <w:r>
+        <w:rPr>
+          <w:rFonts w:asciiTheme="minorHAnsi" w:hAnsiTheme="minorHAnsi"/>
+          <w:i/>
+          <w:sz w:val="28"/>
+          <w:szCs w:val="28"/>
+        </w:rPr>
+        <w:t xml:space="preserve"> qu’il pourra demander à faire modifier par la responsable RH, en cas d’erreurs et à un</w:t>
+      </w:r>
+      <w:r>
+        <w:rPr>
+          <w:rFonts w:asciiTheme="minorHAnsi" w:hAnsiTheme="minorHAnsi"/>
+          <w:i/>
+          <w:sz w:val="28"/>
+          <w:szCs w:val="28"/>
+        </w:rPr>
+        <w:t xml:space="preserve"> </w:t>
+      </w:r>
+      <w:r>
+        <w:rPr>
+          <w:rFonts w:asciiTheme="minorHAnsi" w:hAnsiTheme="minorHAnsi"/>
+          <w:i/>
+          <w:sz w:val="28"/>
+          <w:szCs w:val="28"/>
+        </w:rPr>
+        <w:t>récapitulati</w:t>
+      </w:r>
+      <w:r>
+        <w:rPr>
+          <w:rFonts w:asciiTheme="minorHAnsi" w:hAnsiTheme="minorHAnsi"/>
+          <w:i/>
+          <w:sz w:val="28"/>
+          <w:szCs w:val="28"/>
+        </w:rPr>
+        <w:t>f</w:t>
+      </w:r>
+      <w:r>
+        <w:rPr>
+          <w:rFonts w:asciiTheme="minorHAnsi" w:hAnsiTheme="minorHAnsi"/>
+          <w:i/>
+          <w:sz w:val="28"/>
+          <w:szCs w:val="28"/>
+        </w:rPr>
+        <w:t xml:space="preserve"> de ses absences depuis le 1° janvier.</w:t>
+      </w:r>
+      <w:r>
+        <w:rPr>
+          <w:rFonts w:asciiTheme="minorHAnsi" w:hAnsiTheme="minorHAnsi"/>
+          <w:i/>
+          <w:sz w:val="28"/>
+          <w:szCs w:val="28"/>
+        </w:rPr>
+        <w:br/>
+      </w:r>
+    </w:p>
+    <w:p>
+      <w:pPr>
+        <w:pStyle w:val="NormalWeb"/>
+        <w:spacing w:after="0" w:line="240" w:lineRule="auto"/>
+        <w:rPr>
+          <w:rFonts w:asciiTheme="minorHAnsi" w:hAnsiTheme="minorHAnsi"/>
+          <w:i/>
+          <w:sz w:val="28"/>
+          <w:szCs w:val="28"/>
+        </w:rPr>
+      </w:pPr>
+    </w:p>
+    <w:p>
+      <w:pPr>
+        <w:pStyle w:val="NormalWeb"/>
+        <w:spacing w:after="0" w:line="240" w:lineRule="auto"/>
         <w:rPr>
           <w:rFonts w:asciiTheme="minorHAnsi" w:hAnsiTheme="minorHAnsi"/>
           <w:b/>
-          <w:sz w:val="28"/>
-          <w:szCs w:val="28"/>
-        </w:rPr>
-        <w:t>a</w:t>
-      </w:r>
+          <w:i/>
+          <w:sz w:val="36"/>
+          <w:szCs w:val="28"/>
+        </w:rPr>
+      </w:pPr>
       <w:r>
         <w:rPr>
           <w:rFonts w:asciiTheme="minorHAnsi" w:hAnsiTheme="minorHAnsi"/>
           <w:b/>
-          <w:sz w:val="28"/>
-          <w:szCs w:val="28"/>
-        </w:rPr>
-        <w:t xml:space="preserve"> communiquée :</w:t>
-      </w:r>
-    </w:p>
-    <w:p>
-      <w:pPr>
-        <w:pStyle w:val="NormalWeb"/>
-        <w:spacing w:after="0" w:line="240" w:lineRule="auto"/>
-        <w:rPr>
-          <w:rFonts w:asciiTheme="minorHAnsi" w:hAnsiTheme="minorHAnsi"/>
           <w:i/>
           <w:sz w:val="28"/>
           <w:szCs w:val="28"/>
         </w:rPr>
-      </w:pPr>
-      <w:r>
-        <w:rPr>
-          <w:rFonts w:asciiTheme="minorHAnsi" w:hAnsiTheme="minorHAnsi"/>
-          <w:i/>
-          <w:sz w:val="28"/>
-          <w:szCs w:val="28"/>
-        </w:rPr>
-        <w:t>La société Simplon veut optimiser sa gestion du personnel, et notamment la gestion des absences. Pour cela, elle veut mettre en place un circuit de validation ainsi qu’un logiciel permettant de valider ce circuit. L’objectif est de mieux gérer son personnel et éviter des sous effectifs.</w:t>
-      </w:r>
-    </w:p>
-    <w:p>
-      <w:pPr>
-        <w:pStyle w:val="NormalWeb"/>
-        <w:spacing w:after="0" w:line="240" w:lineRule="auto"/>
-        <w:rPr>
-          <w:rFonts w:asciiTheme="minorHAnsi" w:hAnsiTheme="minorHAnsi"/>
-          <w:i/>
-          <w:sz w:val="28"/>
-          <w:szCs w:val="28"/>
-        </w:rPr>
-      </w:pPr>
-      <w:r>
-        <w:rPr>
-          <w:rFonts w:asciiTheme="minorHAnsi" w:hAnsiTheme="minorHAnsi"/>
-          <w:i/>
-          <w:sz w:val="28"/>
-          <w:szCs w:val="28"/>
-        </w:rPr>
-        <w:t>Le salarié se connectera avec son adresse Gmail et un mot de passe. Un premier mot de passe lui sera attribu</w:t>
-      </w:r>
-      <w:r>
-        <w:rPr>
-          <w:rFonts w:asciiTheme="minorHAnsi" w:hAnsiTheme="minorHAnsi"/>
-          <w:i/>
-          <w:sz w:val="28"/>
-          <w:szCs w:val="28"/>
-        </w:rPr>
-        <w:t>é</w:t>
-      </w:r>
-      <w:r>
-        <w:rPr>
-          <w:rFonts w:asciiTheme="minorHAnsi" w:hAnsiTheme="minorHAnsi"/>
-          <w:i/>
-          <w:sz w:val="28"/>
-          <w:szCs w:val="28"/>
-        </w:rPr>
-        <w:t>, qu’il devra modifier à la 1° connexion. Il remplira un formulaire pour sa demande de congés. Un mail sera automatiquement envoyé à son N+1, avec un lien de validation ou de refus des congés</w:t>
-      </w:r>
-      <w:r>
-        <w:rPr>
-          <w:rFonts w:asciiTheme="minorHAnsi" w:hAnsiTheme="minorHAnsi"/>
-          <w:i/>
-          <w:sz w:val="28"/>
-          <w:szCs w:val="28"/>
-        </w:rPr>
-        <w:t xml:space="preserve">. </w:t>
-      </w:r>
-      <w:r>
-        <w:rPr>
-          <w:rFonts w:asciiTheme="minorHAnsi" w:hAnsiTheme="minorHAnsi"/>
-          <w:i/>
-          <w:sz w:val="28"/>
-          <w:szCs w:val="28"/>
-        </w:rPr>
-        <w:t>Le salarié sera averti par mail de la réponse. S’il y a refus, la demande sera enregistrée dans la base avec la mention refus et le circuit s’arrête.</w:t>
-      </w:r>
-      <w:r>
-        <w:rPr>
-          <w:rFonts w:asciiTheme="minorHAnsi" w:hAnsiTheme="minorHAnsi"/>
-          <w:i/>
-          <w:sz w:val="28"/>
-          <w:szCs w:val="28"/>
-        </w:rPr>
-        <w:t xml:space="preserve"> </w:t>
-      </w:r>
-      <w:r>
-        <w:rPr>
-          <w:rFonts w:asciiTheme="minorHAnsi" w:hAnsiTheme="minorHAnsi"/>
-          <w:i/>
-          <w:sz w:val="28"/>
-          <w:szCs w:val="28"/>
-        </w:rPr>
-        <w:t>Si la demande est acceptée, elle sera affichée dans Google Calendar. Le N+1 aura la possibilité de visualiser les congés de ses subalternes sur une période donnée. Le N+1 aura aussi la possibilité de saisir des congés maladies ainsi que des absences irrégulières.</w:t>
-      </w:r>
-    </w:p>
-    <w:p>
-      <w:pPr>
-        <w:pStyle w:val="NormalWeb"/>
-        <w:spacing w:after="0" w:line="240" w:lineRule="auto"/>
-        <w:rPr>
-          <w:rFonts w:asciiTheme="minorHAnsi" w:hAnsiTheme="minorHAnsi"/>
-          <w:i/>
-          <w:sz w:val="28"/>
-          <w:szCs w:val="28"/>
-        </w:rPr>
-      </w:pPr>
-      <w:r>
-        <w:rPr>
-          <w:rFonts w:asciiTheme="minorHAnsi" w:hAnsiTheme="minorHAnsi"/>
-          <w:i/>
-          <w:sz w:val="28"/>
-          <w:szCs w:val="28"/>
-        </w:rPr>
-        <w:t>Un</w:t>
-      </w:r>
-      <w:r>
-        <w:rPr>
-          <w:rFonts w:asciiTheme="minorHAnsi" w:hAnsiTheme="minorHAnsi"/>
-          <w:i/>
-          <w:sz w:val="28"/>
-          <w:szCs w:val="28"/>
-        </w:rPr>
-        <w:t xml:space="preserve"> récap</w:t>
-      </w:r>
-      <w:r>
-        <w:rPr>
-          <w:rFonts w:asciiTheme="minorHAnsi" w:hAnsiTheme="minorHAnsi"/>
-          <w:i/>
-          <w:sz w:val="28"/>
-          <w:szCs w:val="28"/>
-        </w:rPr>
-        <w:t>itulatif</w:t>
-      </w:r>
-      <w:r>
-        <w:rPr>
-          <w:rFonts w:asciiTheme="minorHAnsi" w:hAnsiTheme="minorHAnsi"/>
-          <w:i/>
-          <w:sz w:val="28"/>
-          <w:szCs w:val="28"/>
-        </w:rPr>
-        <w:t xml:space="preserve"> mensuelle sera générée pour le calcul de la paye.</w:t>
-      </w:r>
-    </w:p>
-    <w:p>
-      <w:pPr>
-        <w:pStyle w:val="NormalWeb"/>
-        <w:spacing w:after="0" w:line="240" w:lineRule="auto"/>
-        <w:rPr>
-          <w:rFonts w:asciiTheme="minorHAnsi" w:hAnsiTheme="minorHAnsi"/>
-          <w:i/>
-          <w:sz w:val="28"/>
-          <w:szCs w:val="28"/>
-        </w:rPr>
-      </w:pPr>
-      <w:r>
-        <w:rPr>
-          <w:rFonts w:asciiTheme="minorHAnsi" w:hAnsiTheme="minorHAnsi"/>
-          <w:i/>
-          <w:sz w:val="28"/>
-          <w:szCs w:val="28"/>
-        </w:rPr>
-        <w:t>Un mail sera aussi envoyer à la responsable RH pour information et vérification des règles RH.</w:t>
-      </w:r>
-    </w:p>
-    <w:p>
-      <w:pPr>
-        <w:pStyle w:val="NormalWeb"/>
-        <w:spacing w:after="0" w:line="240" w:lineRule="auto"/>
-        <w:rPr>
-          <w:rFonts w:asciiTheme="minorHAnsi" w:hAnsiTheme="minorHAnsi"/>
-          <w:i/>
-          <w:sz w:val="28"/>
-          <w:szCs w:val="28"/>
-        </w:rPr>
-      </w:pPr>
-      <w:r>
-        <w:rPr>
-          <w:rFonts w:asciiTheme="minorHAnsi" w:hAnsiTheme="minorHAnsi"/>
-          <w:i/>
-          <w:sz w:val="28"/>
-          <w:szCs w:val="28"/>
-        </w:rPr>
-        <w:t>Un SysAdm gérera les différentes bases de données.</w:t>
-      </w:r>
-    </w:p>
-    <w:p>
-      <w:pPr>
-        <w:pStyle w:val="NormalWeb"/>
-        <w:spacing w:after="0" w:line="240" w:lineRule="auto"/>
-        <w:rPr>
-          <w:rFonts w:asciiTheme="minorHAnsi" w:hAnsiTheme="minorHAnsi"/>
-          <w:i/>
-          <w:sz w:val="28"/>
-          <w:szCs w:val="28"/>
-        </w:rPr>
-      </w:pPr>
-      <w:r>
-        <w:rPr>
-          <w:rFonts w:asciiTheme="minorHAnsi" w:hAnsiTheme="minorHAnsi"/>
-          <w:i/>
-          <w:sz w:val="28"/>
-          <w:szCs w:val="28"/>
-        </w:rPr>
-        <w:t>Sa page d’accueil sera composé d’un récapitulatif de ses congés restant à prendre ainsi que d’un formulaire de demande de congés.</w:t>
-      </w:r>
-    </w:p>
-    <w:p>
-      <w:pPr>
-        <w:pStyle w:val="NormalWeb"/>
-        <w:spacing w:after="0" w:line="240" w:lineRule="auto"/>
-        <w:rPr>
-          <w:rFonts w:asciiTheme="minorHAnsi" w:hAnsiTheme="minorHAnsi"/>
-          <w:sz w:val="28"/>
-          <w:szCs w:val="28"/>
-        </w:rPr>
-      </w:pPr>
-      <w:r>
-        <w:rPr>
-          <w:rFonts w:asciiTheme="minorHAnsi" w:hAnsiTheme="minorHAnsi"/>
-          <w:i/>
-          <w:sz w:val="28"/>
-          <w:szCs w:val="28"/>
-        </w:rPr>
-        <w:t>Il aura aussi accès à ses info</w:t>
-      </w:r>
-      <w:r>
-        <w:rPr>
-          <w:rFonts w:asciiTheme="minorHAnsi" w:hAnsiTheme="minorHAnsi"/>
-          <w:i/>
-          <w:sz w:val="28"/>
-          <w:szCs w:val="28"/>
-        </w:rPr>
-        <w:t>rmation</w:t>
-      </w:r>
-      <w:r>
-        <w:rPr>
-          <w:rFonts w:asciiTheme="minorHAnsi" w:hAnsiTheme="minorHAnsi"/>
-          <w:i/>
-          <w:sz w:val="28"/>
-          <w:szCs w:val="28"/>
-        </w:rPr>
-        <w:t>s perso</w:t>
-      </w:r>
-      <w:r>
-        <w:rPr>
-          <w:rFonts w:asciiTheme="minorHAnsi" w:hAnsiTheme="minorHAnsi"/>
-          <w:i/>
-          <w:sz w:val="28"/>
-          <w:szCs w:val="28"/>
-        </w:rPr>
-        <w:t>nnelles</w:t>
-      </w:r>
-      <w:r>
-        <w:rPr>
-          <w:rFonts w:asciiTheme="minorHAnsi" w:hAnsiTheme="minorHAnsi"/>
-          <w:i/>
-          <w:sz w:val="28"/>
-          <w:szCs w:val="28"/>
-        </w:rPr>
-        <w:t xml:space="preserve"> qu’il pourra demander à faire modifier par la responsable RH, en cas d’erreurs et à un</w:t>
-      </w:r>
-      <w:r>
-        <w:rPr>
-          <w:rFonts w:asciiTheme="minorHAnsi" w:hAnsiTheme="minorHAnsi"/>
-          <w:i/>
-          <w:sz w:val="28"/>
-          <w:szCs w:val="28"/>
-        </w:rPr>
-        <w:t xml:space="preserve"> </w:t>
-      </w:r>
-      <w:r>
-        <w:rPr>
-          <w:rFonts w:asciiTheme="minorHAnsi" w:hAnsiTheme="minorHAnsi"/>
-          <w:i/>
-          <w:sz w:val="28"/>
-          <w:szCs w:val="28"/>
-        </w:rPr>
-        <w:t>récapitulati</w:t>
-      </w:r>
-      <w:r>
-        <w:rPr>
-          <w:rFonts w:asciiTheme="minorHAnsi" w:hAnsiTheme="minorHAnsi"/>
-          <w:i/>
-          <w:sz w:val="28"/>
-          <w:szCs w:val="28"/>
-        </w:rPr>
-        <w:t>f</w:t>
-      </w:r>
-      <w:r>
-        <w:rPr>
-          <w:rFonts w:asciiTheme="minorHAnsi" w:hAnsiTheme="minorHAnsi"/>
-          <w:i/>
-          <w:sz w:val="28"/>
-          <w:szCs w:val="28"/>
-        </w:rPr>
-        <w:t xml:space="preserve"> de ses absences depuis le 1° janvier.</w:t>
-      </w:r>
-      <w:r>
-        <w:rPr>
-          <w:rFonts w:asciiTheme="minorHAnsi" w:hAnsiTheme="minorHAnsi"/>
-          <w:i/>
-          <w:sz w:val="28"/>
-          <w:szCs w:val="28"/>
-        </w:rPr>
-        <w:br/>
-      </w:r>
-    </w:p>
-    <w:p>
-      <w:pPr>
-        <w:pStyle w:val="NormalWeb"/>
-        <w:spacing w:after="0" w:line="240" w:lineRule="auto"/>
-        <w:rPr>
-          <w:rFonts w:asciiTheme="minorHAnsi" w:hAnsiTheme="minorHAnsi"/>
-          <w:sz w:val="28"/>
-          <w:szCs w:val="28"/>
-        </w:rPr>
-      </w:pPr>
-    </w:p>
-    <w:p>
-      <w:pPr>
-        <w:pStyle w:val="NormalWeb"/>
-        <w:spacing w:after="0" w:line="240" w:lineRule="auto"/>
+        <w:t>Identification</w:t>
+      </w:r>
+      <w:r>
         <w:rPr>
           <w:rFonts w:asciiTheme="minorHAnsi" w:hAnsiTheme="minorHAnsi"/>
           <w:b/>
-          <w:sz w:val="36"/>
-          <w:szCs w:val="28"/>
-        </w:rPr>
-      </w:pPr>
+          <w:i/>
+          <w:sz w:val="28"/>
+          <w:szCs w:val="28"/>
+        </w:rPr>
+        <w:t xml:space="preserve"> des a</w:t>
+      </w:r>
       <w:r>
         <w:rPr>
           <w:rFonts w:asciiTheme="minorHAnsi" w:hAnsiTheme="minorHAnsi"/>
           <w:b/>
-          <w:sz w:val="28"/>
-          <w:szCs w:val="28"/>
-        </w:rPr>
-        <w:t>Liste des a</w:t>
+          <w:i/>
+          <w:sz w:val="28"/>
+          <w:szCs w:val="28"/>
+        </w:rPr>
+        <w:t>cteurs :</w:t>
       </w:r>
       <w:r>
         <w:rPr>
           <w:rFonts w:asciiTheme="minorHAnsi" w:hAnsiTheme="minorHAnsi"/>
           <w:b/>
-          <w:sz w:val="28"/>
-          <w:szCs w:val="28"/>
-        </w:rPr>
-        <w:t>cteurs :</w:t>
-      </w:r>
-      <w:r>
-        <w:rPr>
-          <w:rFonts w:asciiTheme="minorHAnsi" w:hAnsiTheme="minorHAnsi"/>
-          <w:b/>
+          <w:i/>
           <w:sz w:val="28"/>
           <w:szCs w:val="28"/>
         </w:rPr>
@@ -5685,6 +5682,7 @@
         </w:numPr>
         <w:spacing w:after="0"/>
         <w:rPr>
+          <w:i/>
           <w:color w:val="auto"/>
           <w:sz w:val="28"/>
           <w:szCs w:val="28"/>
@@ -5693,6 +5691,7 @@
       <w:r>
         <w:rPr>
           <w:b/>
+          <w:i/>
           <w:color w:val="auto"/>
           <w:sz w:val="28"/>
           <w:szCs w:val="28"/>
@@ -5702,6 +5701,7 @@
       <w:r>
         <w:rPr>
           <w:b/>
+          <w:i/>
           <w:color w:val="auto"/>
           <w:sz w:val="28"/>
           <w:szCs w:val="28"/>
@@ -5711,6 +5711,7 @@
       <w:r>
         <w:rPr>
           <w:rFonts w:asciiTheme="minorHAnsi" w:hAnsiTheme="minorHAnsi"/>
+          <w:i/>
           <w:color w:val="auto"/>
           <w:sz w:val="28"/>
           <w:szCs w:val="28"/>
@@ -5719,6 +5720,7 @@
       </w:r>
       <w:r>
         <w:rPr>
+          <w:i/>
           <w:color w:val="auto"/>
           <w:sz w:val="28"/>
           <w:szCs w:val="28"/>
@@ -5730,6 +5732,7 @@
       <w:pPr>
         <w:spacing w:after="0"/>
         <w:rPr>
+          <w:i/>
           <w:color w:val="auto"/>
           <w:sz w:val="28"/>
           <w:szCs w:val="28"/>
@@ -5745,6 +5748,7 @@
         </w:numPr>
         <w:spacing w:after="0"/>
         <w:rPr>
+          <w:i/>
           <w:color w:val="auto"/>
           <w:sz w:val="28"/>
           <w:szCs w:val="28"/>
@@ -5753,15 +5757,59 @@
       <w:r>
         <w:rPr>
           <w:b/>
-          <w:color w:val="auto"/>
-          <w:sz w:val="28"/>
-          <w:szCs w:val="28"/>
-        </w:rPr>
-        <w:t>N+1 :</w:t>
+          <w:i/>
+          <w:color w:val="auto"/>
+          <w:sz w:val="28"/>
+          <w:szCs w:val="28"/>
+        </w:rPr>
+        <w:t>N+1 </w:t>
       </w:r>
       <w:r>
         <w:rPr>
           <w:b/>
+          <w:i/>
+          <w:color w:val="auto"/>
+          <w:sz w:val="28"/>
+          <w:szCs w:val="28"/>
+        </w:rPr>
+        <w:t>(</w:t>
+      </w:r>
+      <w:proofErr w:type="spellStart"/>
+      <w:r>
+        <w:rPr>
+          <w:b/>
+          <w:i/>
+          <w:color w:val="auto"/>
+          <w:sz w:val="28"/>
+          <w:szCs w:val="28"/>
+        </w:rPr>
+        <w:t>Valideur</w:t>
+      </w:r>
+      <w:proofErr w:type="spellEnd"/>
+      <w:r>
+        <w:rPr>
+          <w:b/>
+          <w:i/>
+          <w:color w:val="auto"/>
+          <w:sz w:val="28"/>
+          <w:szCs w:val="28"/>
+        </w:rPr>
+        <w:t xml:space="preserve">) </w:t>
+      </w:r>
+      <w:r>
+        <w:rPr>
+          <w:b/>
+          <w:i/>
+          <w:color w:val="auto"/>
+          <w:sz w:val="28"/>
+          <w:szCs w:val="28"/>
+        </w:rPr>
+        <w:t>:</w:t>
+      </w:r>
+      <w:r>
+        <w:rPr>
+          <w:b/>
+          <w:i/>
           <w:color w:val="auto"/>
           <w:sz w:val="28"/>
           <w:szCs w:val="28"/>
@@ -5770,15 +5818,46 @@
       </w:r>
       <w:r>
         <w:rPr>
+          <w:i/>
+          <w:color w:val="auto"/>
+          <w:sz w:val="28"/>
+          <w:szCs w:val="28"/>
+        </w:rPr>
+        <w:t>Généralement le responsable d’équipe</w:t>
+      </w:r>
+      <w:r>
+        <w:rPr>
+          <w:b/>
+          <w:i/>
+          <w:color w:val="auto"/>
+          <w:sz w:val="28"/>
+          <w:szCs w:val="28"/>
+        </w:rPr>
+        <w:t xml:space="preserve">, </w:t>
+      </w:r>
+      <w:r>
+        <w:rPr>
           <w:rFonts w:asciiTheme="minorHAnsi" w:hAnsiTheme="minorHAnsi"/>
-          <w:color w:val="auto"/>
-          <w:sz w:val="28"/>
-          <w:szCs w:val="28"/>
-        </w:rPr>
-        <w:t>La personne qui valide la demande de congés des personnes sous ses ordres. Elle saisit aussi certaines absences et peut faire une demande de congés. Niveau 1</w:t>
-      </w:r>
-      <w:r>
-        <w:rPr>
+          <w:i/>
+          <w:color w:val="auto"/>
+          <w:sz w:val="28"/>
+          <w:szCs w:val="28"/>
+        </w:rPr>
+        <w:t>c’est l</w:t>
+      </w:r>
+      <w:r>
+        <w:rPr>
+          <w:rFonts w:asciiTheme="minorHAnsi" w:hAnsiTheme="minorHAnsi"/>
+          <w:i/>
+          <w:color w:val="auto"/>
+          <w:sz w:val="28"/>
+          <w:szCs w:val="28"/>
+        </w:rPr>
+        <w:t>a personne qui valide la demande de congés des personnes sous ses ordres. Elle saisit aussi certaines absences et peut faire une demande de congés. Niveau 1</w:t>
+      </w:r>
+      <w:r>
+        <w:rPr>
+          <w:i/>
           <w:color w:val="auto"/>
           <w:sz w:val="28"/>
           <w:szCs w:val="28"/>
@@ -5790,6 +5869,7 @@
       <w:pPr>
         <w:spacing w:after="0"/>
         <w:rPr>
+          <w:i/>
           <w:color w:val="auto"/>
           <w:sz w:val="28"/>
           <w:szCs w:val="28"/>
@@ -5805,6 +5885,7 @@
         </w:numPr>
         <w:spacing w:after="0"/>
         <w:rPr>
+          <w:i/>
           <w:color w:val="auto"/>
           <w:sz w:val="28"/>
           <w:szCs w:val="28"/>
@@ -5813,15 +5894,59 @@
       <w:r>
         <w:rPr>
           <w:b/>
-          <w:color w:val="auto"/>
-          <w:sz w:val="28"/>
-          <w:szCs w:val="28"/>
-        </w:rPr>
-        <w:t>Secrétaire RH :</w:t>
+          <w:i/>
+          <w:color w:val="auto"/>
+          <w:sz w:val="28"/>
+          <w:szCs w:val="28"/>
+        </w:rPr>
+        <w:t>Secrétaire RH</w:t>
       </w:r>
       <w:r>
         <w:rPr>
           <w:b/>
+          <w:i/>
+          <w:color w:val="auto"/>
+          <w:sz w:val="28"/>
+          <w:szCs w:val="28"/>
+        </w:rPr>
+        <w:t xml:space="preserve"> (</w:t>
+      </w:r>
+      <w:proofErr w:type="spellStart"/>
+      <w:r>
+        <w:rPr>
+          <w:b/>
+          <w:i/>
+          <w:color w:val="auto"/>
+          <w:sz w:val="28"/>
+          <w:szCs w:val="28"/>
+        </w:rPr>
+        <w:t>Valideur</w:t>
+      </w:r>
+      <w:proofErr w:type="spellEnd"/>
+      <w:r>
+        <w:rPr>
+          <w:b/>
+          <w:i/>
+          <w:color w:val="auto"/>
+          <w:sz w:val="28"/>
+          <w:szCs w:val="28"/>
+        </w:rPr>
+        <w:t xml:space="preserve"> RH)</w:t>
+      </w:r>
+      <w:r>
+        <w:rPr>
+          <w:b/>
+          <w:i/>
+          <w:color w:val="auto"/>
+          <w:sz w:val="28"/>
+          <w:szCs w:val="28"/>
+        </w:rPr>
+        <w:t> :</w:t>
+      </w:r>
+      <w:r>
+        <w:rPr>
+          <w:b/>
+          <w:i/>
           <w:color w:val="auto"/>
           <w:sz w:val="28"/>
           <w:szCs w:val="28"/>
@@ -5831,6 +5956,7 @@
       <w:r>
         <w:rPr>
           <w:rFonts w:asciiTheme="minorHAnsi" w:hAnsiTheme="minorHAnsi"/>
+          <w:i/>
           <w:color w:val="auto"/>
           <w:sz w:val="28"/>
           <w:szCs w:val="28"/>
@@ -5839,6 +5965,7 @@
       </w:r>
       <w:r>
         <w:rPr>
+          <w:i/>
           <w:color w:val="auto"/>
           <w:sz w:val="28"/>
           <w:szCs w:val="28"/>
@@ -5850,6 +5977,7 @@
       <w:pPr>
         <w:spacing w:after="0"/>
         <w:rPr>
+          <w:i/>
           <w:color w:val="auto"/>
           <w:sz w:val="28"/>
           <w:szCs w:val="28"/>
@@ -5865,6 +5993,7 @@
         </w:numPr>
         <w:spacing w:after="0"/>
         <w:rPr>
+          <w:i/>
           <w:color w:val="auto"/>
           <w:sz w:val="28"/>
           <w:szCs w:val="28"/>
@@ -5873,15 +6002,37 @@
       <w:r>
         <w:rPr>
           <w:b/>
-          <w:color w:val="auto"/>
-          <w:sz w:val="28"/>
-          <w:szCs w:val="28"/>
-        </w:rPr>
-        <w:t>Administrateur de la base :</w:t>
+          <w:i/>
+          <w:color w:val="auto"/>
+          <w:sz w:val="28"/>
+          <w:szCs w:val="28"/>
+        </w:rPr>
+        <w:t>Administrateur de la base </w:t>
       </w:r>
       <w:r>
         <w:rPr>
           <w:b/>
+          <w:i/>
+          <w:color w:val="auto"/>
+          <w:sz w:val="28"/>
+          <w:szCs w:val="28"/>
+        </w:rPr>
+        <w:t xml:space="preserve">de personnes et d’équipes </w:t>
+      </w:r>
+      <w:r>
+        <w:rPr>
+          <w:b/>
+          <w:i/>
+          <w:color w:val="auto"/>
+          <w:sz w:val="28"/>
+          <w:szCs w:val="28"/>
+        </w:rPr>
+        <w:t>:</w:t>
+      </w:r>
+      <w:r>
+        <w:rPr>
+          <w:b/>
+          <w:i/>
           <w:color w:val="auto"/>
           <w:sz w:val="28"/>
           <w:szCs w:val="28"/>
@@ -5891,6 +6042,7 @@
       <w:r>
         <w:rPr>
           <w:rFonts w:asciiTheme="minorHAnsi" w:hAnsiTheme="minorHAnsi"/>
+          <w:i/>
           <w:color w:val="auto"/>
           <w:sz w:val="28"/>
           <w:szCs w:val="28"/>
@@ -5899,6 +6051,7 @@
       </w:r>
       <w:r>
         <w:rPr>
+          <w:i/>
           <w:color w:val="auto"/>
           <w:sz w:val="28"/>
           <w:szCs w:val="28"/>
@@ -5910,6 +6063,7 @@
       <w:pPr>
         <w:spacing w:after="0"/>
         <w:rPr>
+          <w:i/>
           <w:color w:val="auto"/>
           <w:sz w:val="28"/>
           <w:szCs w:val="28"/>
@@ -5925,6 +6079,7 @@
         </w:numPr>
         <w:spacing w:after="0"/>
         <w:rPr>
+          <w:i/>
           <w:color w:val="auto"/>
           <w:sz w:val="28"/>
           <w:szCs w:val="28"/>
@@ -5933,6 +6088,7 @@
       <w:r>
         <w:rPr>
           <w:b/>
+          <w:i/>
           <w:color w:val="auto"/>
           <w:sz w:val="28"/>
           <w:szCs w:val="28"/>
@@ -5942,6 +6098,7 @@
       <w:r>
         <w:rPr>
           <w:b/>
+          <w:i/>
           <w:color w:val="auto"/>
           <w:sz w:val="28"/>
           <w:szCs w:val="28"/>
@@ -5951,6 +6108,7 @@
       <w:r>
         <w:rPr>
           <w:rFonts w:asciiTheme="minorHAnsi" w:hAnsiTheme="minorHAnsi"/>
+          <w:i/>
           <w:color w:val="auto"/>
           <w:sz w:val="28"/>
           <w:szCs w:val="28"/>
@@ -5960,6 +6118,7 @@
       <w:r>
         <w:rPr>
           <w:rFonts w:asciiTheme="minorHAnsi" w:hAnsiTheme="minorHAnsi"/>
+          <w:i/>
           <w:color w:val="auto"/>
           <w:sz w:val="28"/>
           <w:szCs w:val="28"/>
@@ -5969,6 +6128,7 @@
       <w:r>
         <w:rPr>
           <w:rFonts w:asciiTheme="minorHAnsi" w:hAnsiTheme="minorHAnsi"/>
+          <w:i/>
           <w:color w:val="auto"/>
           <w:sz w:val="28"/>
           <w:szCs w:val="28"/>
@@ -5977,6 +6137,7 @@
       </w:r>
       <w:r>
         <w:rPr>
+          <w:i/>
           <w:color w:val="auto"/>
           <w:sz w:val="28"/>
           <w:szCs w:val="28"/>
@@ -6012,7 +6173,25 @@
           <w:sz w:val="28"/>
           <w:szCs w:val="28"/>
         </w:rPr>
-        <w:t>Liste des absences à prendre en compte :</w:t>
+        <w:t xml:space="preserve">Liste des absences </w:t>
+      </w:r>
+      <w:r>
+        <w:rPr>
+          <w:rFonts w:asciiTheme="minorHAnsi" w:hAnsiTheme="minorHAnsi"/>
+          <w:b/>
+          <w:sz w:val="28"/>
+          <w:szCs w:val="28"/>
+        </w:rPr>
+        <w:t>prise</w:t>
+      </w:r>
+      <w:r>
+        <w:rPr>
+          <w:rFonts w:asciiTheme="minorHAnsi" w:hAnsiTheme="minorHAnsi"/>
+          <w:b/>
+          <w:sz w:val="28"/>
+          <w:szCs w:val="28"/>
+        </w:rPr>
+        <w:t xml:space="preserve"> en compte :</w:t>
       </w:r>
       <w:r>
         <w:rPr>
@@ -6344,389 +6523,6 @@
           <w:szCs w:val="28"/>
         </w:rPr>
         <w:t> :</w:t>
-      </w:r>
-      <w:r>
-        <w:rPr>
-          <w:rFonts w:asciiTheme="minorHAnsi" w:hAnsiTheme="minorHAnsi"/>
-          <w:b/>
-          <w:sz w:val="28"/>
-          <w:szCs w:val="28"/>
-        </w:rPr>
-        <w:br/>
-      </w:r>
-    </w:p>
-    <w:p>
-      <w:pPr>
-        <w:pStyle w:val="Paragraphedeliste"/>
-        <w:widowControl/>
-        <w:numPr>
-          <w:ilvl w:val="0"/>
-          <w:numId w:val="14"/>
-        </w:numPr>
-        <w:spacing w:before="100" w:beforeAutospacing="1" w:after="0" w:line="331" w:lineRule="auto"/>
-        <w:rPr>
-          <w:rFonts w:asciiTheme="minorHAnsi" w:hAnsiTheme="minorHAnsi"/>
-          <w:color w:val="auto"/>
-          <w:sz w:val="28"/>
-          <w:szCs w:val="28"/>
-        </w:rPr>
-      </w:pPr>
-      <w:r>
-        <w:rPr>
-          <w:rFonts w:asciiTheme="minorHAnsi" w:hAnsiTheme="minorHAnsi"/>
-          <w:color w:val="auto"/>
-          <w:sz w:val="28"/>
-          <w:szCs w:val="28"/>
-        </w:rPr>
-        <w:t>I</w:t>
-      </w:r>
-      <w:r>
-        <w:rPr>
-          <w:rFonts w:asciiTheme="minorHAnsi" w:hAnsiTheme="minorHAnsi"/>
-          <w:color w:val="auto"/>
-          <w:sz w:val="28"/>
-          <w:szCs w:val="28"/>
-        </w:rPr>
-        <w:t>dentification</w:t>
-      </w:r>
-    </w:p>
-    <w:p>
-      <w:pPr>
-        <w:pStyle w:val="Paragraphedeliste"/>
-        <w:widowControl/>
-        <w:numPr>
-          <w:ilvl w:val="0"/>
-          <w:numId w:val="14"/>
-        </w:numPr>
-        <w:spacing w:before="100" w:beforeAutospacing="1" w:after="0" w:line="331" w:lineRule="auto"/>
-        <w:rPr>
-          <w:rFonts w:asciiTheme="minorHAnsi" w:hAnsiTheme="minorHAnsi"/>
-          <w:color w:val="auto"/>
-          <w:sz w:val="28"/>
-          <w:szCs w:val="28"/>
-        </w:rPr>
-      </w:pPr>
-      <w:r>
-        <w:rPr>
-          <w:rFonts w:asciiTheme="minorHAnsi" w:hAnsiTheme="minorHAnsi"/>
-          <w:color w:val="auto"/>
-          <w:sz w:val="28"/>
-          <w:szCs w:val="28"/>
-        </w:rPr>
-        <w:t>A</w:t>
-      </w:r>
-      <w:r>
-        <w:rPr>
-          <w:rFonts w:asciiTheme="minorHAnsi" w:hAnsiTheme="minorHAnsi"/>
-          <w:color w:val="auto"/>
-          <w:sz w:val="28"/>
-          <w:szCs w:val="28"/>
-        </w:rPr>
-        <w:t>dministration des employés</w:t>
-      </w:r>
-    </w:p>
-    <w:p>
-      <w:pPr>
-        <w:pStyle w:val="Paragraphedeliste"/>
-        <w:widowControl/>
-        <w:numPr>
-          <w:ilvl w:val="0"/>
-          <w:numId w:val="14"/>
-        </w:numPr>
-        <w:spacing w:before="100" w:beforeAutospacing="1" w:after="0" w:line="331" w:lineRule="auto"/>
-        <w:rPr>
-          <w:rFonts w:asciiTheme="minorHAnsi" w:hAnsiTheme="minorHAnsi"/>
-          <w:color w:val="auto"/>
-          <w:sz w:val="28"/>
-          <w:szCs w:val="28"/>
-        </w:rPr>
-      </w:pPr>
-      <w:r>
-        <w:rPr>
-          <w:rFonts w:asciiTheme="minorHAnsi" w:hAnsiTheme="minorHAnsi"/>
-          <w:color w:val="auto"/>
-          <w:sz w:val="28"/>
-          <w:szCs w:val="28"/>
-        </w:rPr>
-        <w:t>C</w:t>
-      </w:r>
-      <w:r>
-        <w:rPr>
-          <w:rFonts w:asciiTheme="minorHAnsi" w:hAnsiTheme="minorHAnsi"/>
-          <w:color w:val="auto"/>
-          <w:sz w:val="28"/>
-          <w:szCs w:val="28"/>
-        </w:rPr>
-        <w:t>réation de la chaîne de validation</w:t>
-      </w:r>
-    </w:p>
-    <w:p>
-      <w:pPr>
-        <w:pStyle w:val="Paragraphedeliste"/>
-        <w:widowControl/>
-        <w:numPr>
-          <w:ilvl w:val="0"/>
-          <w:numId w:val="14"/>
-        </w:numPr>
-        <w:spacing w:before="100" w:beforeAutospacing="1" w:after="0" w:line="331" w:lineRule="auto"/>
-        <w:rPr>
-          <w:rFonts w:asciiTheme="minorHAnsi" w:hAnsiTheme="minorHAnsi"/>
-          <w:color w:val="auto"/>
-          <w:sz w:val="28"/>
-          <w:szCs w:val="28"/>
-        </w:rPr>
-      </w:pPr>
-      <w:r>
-        <w:rPr>
-          <w:rFonts w:asciiTheme="minorHAnsi" w:hAnsiTheme="minorHAnsi"/>
-          <w:color w:val="auto"/>
-          <w:sz w:val="28"/>
-          <w:szCs w:val="28"/>
-        </w:rPr>
-        <w:t>D</w:t>
-      </w:r>
-      <w:r>
-        <w:rPr>
-          <w:rFonts w:asciiTheme="minorHAnsi" w:hAnsiTheme="minorHAnsi"/>
-          <w:color w:val="auto"/>
-          <w:sz w:val="28"/>
-          <w:szCs w:val="28"/>
-        </w:rPr>
-        <w:t>emande de congé</w:t>
-      </w:r>
-    </w:p>
-    <w:p>
-      <w:pPr>
-        <w:pStyle w:val="Paragraphedeliste"/>
-        <w:widowControl/>
-        <w:numPr>
-          <w:ilvl w:val="0"/>
-          <w:numId w:val="14"/>
-        </w:numPr>
-        <w:spacing w:before="100" w:beforeAutospacing="1" w:after="0" w:line="331" w:lineRule="auto"/>
-        <w:rPr>
-          <w:rFonts w:asciiTheme="minorHAnsi" w:eastAsia="Times New Roman" w:hAnsiTheme="minorHAnsi" w:cs="Times New Roman"/>
-          <w:color w:val="auto"/>
-          <w:sz w:val="28"/>
-          <w:szCs w:val="28"/>
-        </w:rPr>
-      </w:pPr>
-      <w:r>
-        <w:rPr>
-          <w:rFonts w:asciiTheme="minorHAnsi" w:hAnsiTheme="minorHAnsi"/>
-          <w:color w:val="auto"/>
-          <w:sz w:val="28"/>
-          <w:szCs w:val="28"/>
-        </w:rPr>
-        <w:t>S</w:t>
-      </w:r>
-      <w:r>
-        <w:rPr>
-          <w:rFonts w:asciiTheme="minorHAnsi" w:hAnsiTheme="minorHAnsi"/>
-          <w:color w:val="auto"/>
-          <w:sz w:val="28"/>
-          <w:szCs w:val="28"/>
-        </w:rPr>
-        <w:t>uivi de la demande</w:t>
-      </w:r>
-    </w:p>
-    <w:p>
-      <w:pPr>
-        <w:pStyle w:val="Paragraphedeliste"/>
-        <w:widowControl/>
-        <w:numPr>
-          <w:ilvl w:val="0"/>
-          <w:numId w:val="14"/>
-        </w:numPr>
-        <w:spacing w:before="100" w:beforeAutospacing="1" w:after="0" w:line="331" w:lineRule="auto"/>
-        <w:rPr>
-          <w:rFonts w:asciiTheme="minorHAnsi" w:eastAsia="Times New Roman" w:hAnsiTheme="minorHAnsi" w:cs="Times New Roman"/>
-          <w:color w:val="auto"/>
-          <w:sz w:val="28"/>
-          <w:szCs w:val="28"/>
-        </w:rPr>
-      </w:pPr>
-      <w:r>
-        <w:rPr>
-          <w:rFonts w:asciiTheme="minorHAnsi" w:eastAsia="Times New Roman" w:hAnsiTheme="minorHAnsi" w:cs="Times New Roman"/>
-          <w:color w:val="auto"/>
-          <w:sz w:val="28"/>
-          <w:szCs w:val="28"/>
-        </w:rPr>
-        <w:t>V</w:t>
-      </w:r>
-      <w:r>
-        <w:rPr>
-          <w:rFonts w:asciiTheme="minorHAnsi" w:eastAsia="Times New Roman" w:hAnsiTheme="minorHAnsi" w:cs="Times New Roman"/>
-          <w:color w:val="auto"/>
-          <w:sz w:val="28"/>
-          <w:szCs w:val="28"/>
-        </w:rPr>
-        <w:t>alidation de la demande à chaque niveau</w:t>
-      </w:r>
-    </w:p>
-    <w:p>
-      <w:pPr>
-        <w:pStyle w:val="Paragraphedeliste"/>
-        <w:widowControl/>
-        <w:numPr>
-          <w:ilvl w:val="0"/>
-          <w:numId w:val="14"/>
-        </w:numPr>
-        <w:spacing w:before="100" w:beforeAutospacing="1" w:after="0" w:line="331" w:lineRule="auto"/>
-        <w:rPr>
-          <w:rFonts w:asciiTheme="minorHAnsi" w:eastAsia="Times New Roman" w:hAnsiTheme="minorHAnsi" w:cs="Times New Roman"/>
-          <w:color w:val="auto"/>
-          <w:sz w:val="28"/>
-          <w:szCs w:val="28"/>
-        </w:rPr>
-      </w:pPr>
-      <w:r>
-        <w:rPr>
-          <w:rFonts w:asciiTheme="minorHAnsi" w:eastAsia="Times New Roman" w:hAnsiTheme="minorHAnsi" w:cs="Times New Roman"/>
-          <w:color w:val="auto"/>
-          <w:sz w:val="28"/>
-          <w:szCs w:val="28"/>
-        </w:rPr>
-        <w:t>C</w:t>
-      </w:r>
-      <w:r>
-        <w:rPr>
-          <w:rFonts w:asciiTheme="minorHAnsi" w:eastAsia="Times New Roman" w:hAnsiTheme="minorHAnsi" w:cs="Times New Roman"/>
-          <w:color w:val="auto"/>
-          <w:sz w:val="28"/>
-          <w:szCs w:val="28"/>
-        </w:rPr>
-        <w:t>onsultation des demandes pour une équipe</w:t>
-      </w:r>
-    </w:p>
-    <w:p>
-      <w:pPr>
-        <w:pStyle w:val="Paragraphedeliste"/>
-        <w:widowControl/>
-        <w:numPr>
-          <w:ilvl w:val="0"/>
-          <w:numId w:val="14"/>
-        </w:numPr>
-        <w:spacing w:before="100" w:beforeAutospacing="1" w:after="0" w:line="331" w:lineRule="auto"/>
-        <w:rPr>
-          <w:rFonts w:asciiTheme="minorHAnsi" w:eastAsia="Times New Roman" w:hAnsiTheme="minorHAnsi" w:cs="Times New Roman"/>
-          <w:color w:val="auto"/>
-          <w:sz w:val="28"/>
-          <w:szCs w:val="28"/>
-        </w:rPr>
-      </w:pPr>
-      <w:r>
-        <w:rPr>
-          <w:rFonts w:asciiTheme="minorHAnsi" w:eastAsia="Times New Roman" w:hAnsiTheme="minorHAnsi" w:cs="Times New Roman"/>
-          <w:color w:val="auto"/>
-          <w:sz w:val="28"/>
-          <w:szCs w:val="28"/>
-        </w:rPr>
-        <w:t>E</w:t>
-      </w:r>
-      <w:r>
-        <w:rPr>
-          <w:rFonts w:asciiTheme="minorHAnsi" w:eastAsia="Times New Roman" w:hAnsiTheme="minorHAnsi" w:cs="Times New Roman"/>
-          <w:color w:val="auto"/>
-          <w:sz w:val="28"/>
-          <w:szCs w:val="28"/>
-        </w:rPr>
-        <w:t>nvoi de mail</w:t>
-      </w:r>
-    </w:p>
-    <w:p>
-      <w:pPr>
-        <w:pStyle w:val="Paragraphedeliste"/>
-        <w:widowControl/>
-        <w:numPr>
-          <w:ilvl w:val="0"/>
-          <w:numId w:val="14"/>
-        </w:numPr>
-        <w:spacing w:before="100" w:beforeAutospacing="1" w:after="0" w:line="331" w:lineRule="auto"/>
-        <w:rPr>
-          <w:rFonts w:asciiTheme="minorHAnsi" w:eastAsia="Times New Roman" w:hAnsiTheme="minorHAnsi" w:cs="Times New Roman"/>
-          <w:color w:val="auto"/>
-          <w:sz w:val="28"/>
-          <w:szCs w:val="28"/>
-        </w:rPr>
-      </w:pPr>
-      <w:r>
-        <w:rPr>
-          <w:rFonts w:asciiTheme="minorHAnsi" w:eastAsia="Times New Roman" w:hAnsiTheme="minorHAnsi" w:cs="Times New Roman"/>
-          <w:color w:val="auto"/>
-          <w:sz w:val="28"/>
-          <w:szCs w:val="28"/>
-        </w:rPr>
-        <w:t>M</w:t>
-      </w:r>
-      <w:r>
-        <w:rPr>
-          <w:rFonts w:asciiTheme="minorHAnsi" w:eastAsia="Times New Roman" w:hAnsiTheme="minorHAnsi" w:cs="Times New Roman"/>
-          <w:color w:val="auto"/>
-          <w:sz w:val="28"/>
-          <w:szCs w:val="28"/>
-        </w:rPr>
-        <w:t>aj du calendrier google agenda</w:t>
-      </w:r>
-    </w:p>
-    <w:p>
-      <w:pPr>
-        <w:pStyle w:val="Paragraphedeliste"/>
-        <w:widowControl/>
-        <w:numPr>
-          <w:ilvl w:val="0"/>
-          <w:numId w:val="14"/>
-        </w:numPr>
-        <w:spacing w:before="100" w:beforeAutospacing="1" w:after="0" w:line="331" w:lineRule="auto"/>
-        <w:rPr>
-          <w:rFonts w:asciiTheme="minorHAnsi" w:eastAsia="Times New Roman" w:hAnsiTheme="minorHAnsi" w:cs="Times New Roman"/>
-          <w:color w:val="auto"/>
-          <w:sz w:val="28"/>
-          <w:szCs w:val="28"/>
-        </w:rPr>
-      </w:pPr>
-      <w:r>
-        <w:rPr>
-          <w:rFonts w:asciiTheme="minorHAnsi" w:eastAsia="Times New Roman" w:hAnsiTheme="minorHAnsi" w:cs="Times New Roman"/>
-          <w:color w:val="auto"/>
-          <w:sz w:val="28"/>
-          <w:szCs w:val="28"/>
-        </w:rPr>
-        <w:t>Création d’un rapport pour la RH chaque mois.</w:t>
-      </w:r>
-    </w:p>
-    <w:p>
-      <w:pPr>
-        <w:widowControl/>
-        <w:spacing w:before="100" w:beforeAutospacing="1" w:after="0" w:line="331" w:lineRule="auto"/>
-        <w:rPr>
-          <w:rFonts w:asciiTheme="minorHAnsi" w:eastAsia="Times New Roman" w:hAnsiTheme="minorHAnsi" w:cs="Times New Roman"/>
-          <w:color w:val="auto"/>
-          <w:sz w:val="28"/>
-          <w:szCs w:val="28"/>
-        </w:rPr>
-      </w:pPr>
-    </w:p>
-    <w:p>
-      <w:pPr>
-        <w:pStyle w:val="NormalWeb"/>
-        <w:spacing w:after="0" w:line="240" w:lineRule="auto"/>
-        <w:rPr>
-          <w:rFonts w:asciiTheme="minorHAnsi" w:hAnsiTheme="minorHAnsi"/>
-          <w:b/>
-          <w:sz w:val="28"/>
-          <w:szCs w:val="28"/>
-        </w:rPr>
-      </w:pPr>
-      <w:r>
-        <w:rPr>
-          <w:rFonts w:asciiTheme="minorHAnsi" w:hAnsiTheme="minorHAnsi"/>
-          <w:b/>
-          <w:sz w:val="28"/>
-          <w:szCs w:val="28"/>
-        </w:rPr>
-        <w:t>Circuit de validation :</w:t>
       </w:r>
     </w:p>
     <w:p>
@@ -6749,7 +6545,7 @@
           <w:sz w:val="28"/>
           <w:szCs w:val="28"/>
         </w:rPr>
-        <w:t>Le demandeur formule une demande</w:t>
+        <w:t>I</w:t>
       </w:r>
       <w:r>
         <w:rPr>
@@ -6757,7 +6553,7 @@
           <w:sz w:val="28"/>
           <w:szCs w:val="28"/>
         </w:rPr>
-        <w:br/>
+        <w:t>dentification</w:t>
       </w:r>
     </w:p>
     <w:p>
@@ -6780,7 +6576,7 @@
           <w:sz w:val="28"/>
           <w:szCs w:val="28"/>
         </w:rPr>
-        <w:t>L'enregistrement de la demande entraine l'envoie d'un mail de demande contenant un lien sur la décision vers le valideur avec son backup en copie.</w:t>
+        <w:t>A</w:t>
       </w:r>
       <w:r>
         <w:rPr>
@@ -6788,7 +6584,7 @@
           <w:sz w:val="28"/>
           <w:szCs w:val="28"/>
         </w:rPr>
-        <w:br/>
+        <w:t>dministration des employés</w:t>
       </w:r>
     </w:p>
     <w:p>
@@ -6811,7 +6607,7 @@
           <w:sz w:val="28"/>
           <w:szCs w:val="28"/>
         </w:rPr>
-        <w:t>Le valideur ou son backup refuse, un mail de refus est transmis au demandeur et le workflow s'arrête là.</w:t>
+        <w:t>C</w:t>
       </w:r>
       <w:r>
         <w:rPr>
@@ -6819,7 +6615,7 @@
           <w:sz w:val="28"/>
           <w:szCs w:val="28"/>
         </w:rPr>
-        <w:br/>
+        <w:t>réation de la chaîne de validation</w:t>
       </w:r>
     </w:p>
     <w:p>
@@ -6832,7 +6628,6 @@
         <w:spacing w:after="0" w:line="240" w:lineRule="auto"/>
         <w:rPr>
           <w:rFonts w:asciiTheme="minorHAnsi" w:hAnsiTheme="minorHAnsi"/>
-          <w:b/>
           <w:sz w:val="28"/>
           <w:szCs w:val="28"/>
         </w:rPr>
@@ -6843,7 +6638,201 @@
           <w:sz w:val="28"/>
           <w:szCs w:val="28"/>
         </w:rPr>
-        <w:t>Le valideur accepte, un autre mail est transmis au RH pour prise en compte.</w:t>
+        <w:t>D</w:t>
+      </w:r>
+      <w:r>
+        <w:rPr>
+          <w:rFonts w:asciiTheme="minorHAnsi" w:hAnsiTheme="minorHAnsi"/>
+          <w:sz w:val="28"/>
+          <w:szCs w:val="28"/>
+        </w:rPr>
+        <w:t>emande de congé</w:t>
+      </w:r>
+    </w:p>
+    <w:p>
+      <w:pPr>
+        <w:pStyle w:val="NormalWeb"/>
+        <w:numPr>
+          <w:ilvl w:val="0"/>
+          <w:numId w:val="15"/>
+        </w:numPr>
+        <w:spacing w:after="0" w:line="240" w:lineRule="auto"/>
+        <w:rPr>
+          <w:rFonts w:asciiTheme="minorHAnsi" w:hAnsiTheme="minorHAnsi"/>
+          <w:sz w:val="28"/>
+          <w:szCs w:val="28"/>
+        </w:rPr>
+      </w:pPr>
+      <w:r>
+        <w:rPr>
+          <w:rFonts w:asciiTheme="minorHAnsi" w:hAnsiTheme="minorHAnsi"/>
+          <w:sz w:val="28"/>
+          <w:szCs w:val="28"/>
+        </w:rPr>
+        <w:t>S</w:t>
+      </w:r>
+      <w:r>
+        <w:rPr>
+          <w:rFonts w:asciiTheme="minorHAnsi" w:hAnsiTheme="minorHAnsi"/>
+          <w:sz w:val="28"/>
+          <w:szCs w:val="28"/>
+        </w:rPr>
+        <w:t>uivi de la demande</w:t>
+      </w:r>
+    </w:p>
+    <w:p>
+      <w:pPr>
+        <w:pStyle w:val="NormalWeb"/>
+        <w:numPr>
+          <w:ilvl w:val="0"/>
+          <w:numId w:val="15"/>
+        </w:numPr>
+        <w:spacing w:after="0" w:line="240" w:lineRule="auto"/>
+        <w:rPr>
+          <w:rFonts w:asciiTheme="minorHAnsi" w:hAnsiTheme="minorHAnsi"/>
+          <w:sz w:val="28"/>
+          <w:szCs w:val="28"/>
+        </w:rPr>
+      </w:pPr>
+      <w:r>
+        <w:rPr>
+          <w:rFonts w:asciiTheme="minorHAnsi" w:hAnsiTheme="minorHAnsi"/>
+          <w:sz w:val="28"/>
+          <w:szCs w:val="28"/>
+        </w:rPr>
+        <w:t>V</w:t>
+      </w:r>
+      <w:r>
+        <w:rPr>
+          <w:rFonts w:asciiTheme="minorHAnsi" w:hAnsiTheme="minorHAnsi"/>
+          <w:sz w:val="28"/>
+          <w:szCs w:val="28"/>
+        </w:rPr>
+        <w:t>alidation de la demande à chaque niveau</w:t>
+      </w:r>
+    </w:p>
+    <w:p>
+      <w:pPr>
+        <w:pStyle w:val="NormalWeb"/>
+        <w:numPr>
+          <w:ilvl w:val="0"/>
+          <w:numId w:val="15"/>
+        </w:numPr>
+        <w:spacing w:after="0" w:line="240" w:lineRule="auto"/>
+        <w:rPr>
+          <w:rFonts w:asciiTheme="minorHAnsi" w:hAnsiTheme="minorHAnsi"/>
+          <w:sz w:val="28"/>
+          <w:szCs w:val="28"/>
+        </w:rPr>
+      </w:pPr>
+      <w:r>
+        <w:rPr>
+          <w:rFonts w:asciiTheme="minorHAnsi" w:hAnsiTheme="minorHAnsi"/>
+          <w:sz w:val="28"/>
+          <w:szCs w:val="28"/>
+        </w:rPr>
+        <w:t>C</w:t>
+      </w:r>
+      <w:r>
+        <w:rPr>
+          <w:rFonts w:asciiTheme="minorHAnsi" w:hAnsiTheme="minorHAnsi"/>
+          <w:sz w:val="28"/>
+          <w:szCs w:val="28"/>
+        </w:rPr>
+        <w:t>onsultation des demandes pour une équipe</w:t>
+      </w:r>
+    </w:p>
+    <w:p>
+      <w:pPr>
+        <w:pStyle w:val="NormalWeb"/>
+        <w:numPr>
+          <w:ilvl w:val="0"/>
+          <w:numId w:val="15"/>
+        </w:numPr>
+        <w:spacing w:after="0" w:line="240" w:lineRule="auto"/>
+        <w:rPr>
+          <w:rFonts w:asciiTheme="minorHAnsi" w:hAnsiTheme="minorHAnsi"/>
+          <w:sz w:val="28"/>
+          <w:szCs w:val="28"/>
+        </w:rPr>
+      </w:pPr>
+      <w:r>
+        <w:rPr>
+          <w:rFonts w:asciiTheme="minorHAnsi" w:hAnsiTheme="minorHAnsi"/>
+          <w:sz w:val="28"/>
+          <w:szCs w:val="28"/>
+        </w:rPr>
+        <w:t>E</w:t>
+      </w:r>
+      <w:r>
+        <w:rPr>
+          <w:rFonts w:asciiTheme="minorHAnsi" w:hAnsiTheme="minorHAnsi"/>
+          <w:sz w:val="28"/>
+          <w:szCs w:val="28"/>
+        </w:rPr>
+        <w:t>nvoi de mail</w:t>
+      </w:r>
+    </w:p>
+    <w:p>
+      <w:pPr>
+        <w:pStyle w:val="NormalWeb"/>
+        <w:numPr>
+          <w:ilvl w:val="0"/>
+          <w:numId w:val="15"/>
+        </w:numPr>
+        <w:spacing w:after="0" w:line="240" w:lineRule="auto"/>
+        <w:rPr>
+          <w:rFonts w:asciiTheme="minorHAnsi" w:hAnsiTheme="minorHAnsi"/>
+          <w:sz w:val="28"/>
+          <w:szCs w:val="28"/>
+        </w:rPr>
+      </w:pPr>
+      <w:r>
+        <w:rPr>
+          <w:rFonts w:asciiTheme="minorHAnsi" w:hAnsiTheme="minorHAnsi"/>
+          <w:sz w:val="28"/>
+          <w:szCs w:val="28"/>
+        </w:rPr>
+        <w:t>M</w:t>
+      </w:r>
+      <w:r>
+        <w:rPr>
+          <w:rFonts w:asciiTheme="minorHAnsi" w:hAnsiTheme="minorHAnsi"/>
+          <w:sz w:val="28"/>
+          <w:szCs w:val="28"/>
+        </w:rPr>
+        <w:t>aj du calendrier google agenda</w:t>
+      </w:r>
+    </w:p>
+    <w:p>
+      <w:pPr>
+        <w:pStyle w:val="NormalWeb"/>
+        <w:numPr>
+          <w:ilvl w:val="0"/>
+          <w:numId w:val="15"/>
+        </w:numPr>
+        <w:spacing w:after="0" w:line="240" w:lineRule="auto"/>
+        <w:rPr>
+          <w:rFonts w:asciiTheme="minorHAnsi" w:hAnsiTheme="minorHAnsi"/>
+          <w:sz w:val="28"/>
+          <w:szCs w:val="28"/>
+        </w:rPr>
+      </w:pPr>
+      <w:r>
+        <w:rPr>
+          <w:rFonts w:asciiTheme="minorHAnsi" w:hAnsiTheme="minorHAnsi"/>
+          <w:sz w:val="28"/>
+          <w:szCs w:val="28"/>
+        </w:rPr>
+        <w:t>Création d’un rapport pour la RH chaque mois.</w:t>
+      </w:r>
+      <w:r>
+        <w:rPr>
+          <w:rFonts w:asciiTheme="minorHAnsi" w:hAnsiTheme="minorHAnsi"/>
+          <w:sz w:val="28"/>
+          <w:szCs w:val="28"/>
+        </w:rPr>
+        <w:br/>
       </w:r>
     </w:p>
     <w:p>
@@ -6852,16 +6841,7 @@
         <w:spacing w:after="0" w:line="240" w:lineRule="auto"/>
         <w:rPr>
           <w:rFonts w:asciiTheme="minorHAnsi" w:hAnsiTheme="minorHAnsi"/>
-          <w:sz w:val="28"/>
-          <w:szCs w:val="28"/>
-        </w:rPr>
-      </w:pPr>
-    </w:p>
-    <w:p>
-      <w:pPr>
-        <w:rPr>
-          <w:rFonts w:asciiTheme="minorHAnsi" w:eastAsia="Times New Roman" w:hAnsiTheme="minorHAnsi" w:cs="Times New Roman"/>
-          <w:color w:val="auto"/>
+          <w:b/>
           <w:sz w:val="28"/>
           <w:szCs w:val="28"/>
         </w:rPr>
@@ -6869,7 +6849,486 @@
       <w:r>
         <w:rPr>
           <w:rFonts w:asciiTheme="minorHAnsi" w:hAnsiTheme="minorHAnsi"/>
-          <w:color w:val="auto"/>
+          <w:b/>
+          <w:sz w:val="28"/>
+          <w:szCs w:val="28"/>
+        </w:rPr>
+        <w:t>Circuit de validation</w:t>
+      </w:r>
+      <w:r>
+        <w:rPr>
+          <w:rFonts w:asciiTheme="minorHAnsi" w:hAnsiTheme="minorHAnsi"/>
+          <w:b/>
+          <w:sz w:val="28"/>
+          <w:szCs w:val="28"/>
+        </w:rPr>
+        <w:t xml:space="preserve"> des demandes d’absence</w:t>
+      </w:r>
+      <w:r>
+        <w:rPr>
+          <w:rFonts w:asciiTheme="minorHAnsi" w:hAnsiTheme="minorHAnsi"/>
+          <w:b/>
+          <w:sz w:val="28"/>
+          <w:szCs w:val="28"/>
+        </w:rPr>
+        <w:t xml:space="preserve"> :</w:t>
+      </w:r>
+    </w:p>
+    <w:p>
+      <w:pPr>
+        <w:pStyle w:val="NormalWeb"/>
+        <w:numPr>
+          <w:ilvl w:val="0"/>
+          <w:numId w:val="15"/>
+        </w:numPr>
+        <w:spacing w:after="0" w:line="240" w:lineRule="auto"/>
+        <w:rPr>
+          <w:rFonts w:asciiTheme="minorHAnsi" w:hAnsiTheme="minorHAnsi"/>
+          <w:sz w:val="28"/>
+          <w:szCs w:val="28"/>
+        </w:rPr>
+      </w:pPr>
+      <w:r>
+        <w:rPr>
+          <w:rFonts w:asciiTheme="minorHAnsi" w:hAnsiTheme="minorHAnsi"/>
+          <w:sz w:val="28"/>
+          <w:szCs w:val="28"/>
+        </w:rPr>
+        <w:t>Le demandeur formule une demande</w:t>
+      </w:r>
+      <w:r>
+        <w:rPr>
+          <w:rFonts w:asciiTheme="minorHAnsi" w:hAnsiTheme="minorHAnsi"/>
+          <w:sz w:val="28"/>
+          <w:szCs w:val="28"/>
+        </w:rPr>
+        <w:t>.</w:t>
+      </w:r>
+    </w:p>
+    <w:p>
+      <w:pPr>
+        <w:pStyle w:val="NormalWeb"/>
+        <w:numPr>
+          <w:ilvl w:val="0"/>
+          <w:numId w:val="15"/>
+        </w:numPr>
+        <w:spacing w:after="0" w:line="240" w:lineRule="auto"/>
+        <w:rPr>
+          <w:rFonts w:asciiTheme="minorHAnsi" w:hAnsiTheme="minorHAnsi"/>
+          <w:sz w:val="28"/>
+          <w:szCs w:val="28"/>
+        </w:rPr>
+      </w:pPr>
+      <w:r>
+        <w:rPr>
+          <w:rFonts w:asciiTheme="minorHAnsi" w:hAnsiTheme="minorHAnsi"/>
+          <w:sz w:val="28"/>
+          <w:szCs w:val="28"/>
+        </w:rPr>
+        <w:t>L'enregistrement de la demande entraine l'envoie d'un mail de demande contenant un lien sur la décision vers le valideur avec son backup en copie.</w:t>
+      </w:r>
+    </w:p>
+    <w:p>
+      <w:pPr>
+        <w:pStyle w:val="NormalWeb"/>
+        <w:numPr>
+          <w:ilvl w:val="0"/>
+          <w:numId w:val="15"/>
+        </w:numPr>
+        <w:spacing w:after="0" w:line="240" w:lineRule="auto"/>
+        <w:rPr>
+          <w:rFonts w:asciiTheme="minorHAnsi" w:hAnsiTheme="minorHAnsi"/>
+          <w:sz w:val="28"/>
+          <w:szCs w:val="28"/>
+        </w:rPr>
+      </w:pPr>
+      <w:r>
+        <w:rPr>
+          <w:rFonts w:asciiTheme="minorHAnsi" w:hAnsiTheme="minorHAnsi"/>
+          <w:sz w:val="28"/>
+          <w:szCs w:val="28"/>
+        </w:rPr>
+        <w:t>Le valideur ou son backup refuse, un mail de refus est transmis au demandeur et le workflow s'arrête là.</w:t>
+      </w:r>
+    </w:p>
+    <w:p>
+      <w:pPr>
+        <w:pStyle w:val="NormalWeb"/>
+        <w:numPr>
+          <w:ilvl w:val="0"/>
+          <w:numId w:val="15"/>
+        </w:numPr>
+        <w:spacing w:after="0" w:line="240" w:lineRule="auto"/>
+        <w:rPr>
+          <w:rFonts w:asciiTheme="minorHAnsi" w:hAnsiTheme="minorHAnsi"/>
+          <w:sz w:val="28"/>
+          <w:szCs w:val="28"/>
+        </w:rPr>
+      </w:pPr>
+      <w:r>
+        <w:rPr>
+          <w:rFonts w:asciiTheme="minorHAnsi" w:hAnsiTheme="minorHAnsi"/>
+          <w:sz w:val="28"/>
+          <w:szCs w:val="28"/>
+        </w:rPr>
+        <w:t>Le valideur accepte, un autre mail est transmis au RH pour prise en compte.</w:t>
+      </w:r>
+      <w:r>
+        <w:rPr>
+          <w:rFonts w:asciiTheme="minorHAnsi" w:hAnsiTheme="minorHAnsi"/>
+          <w:sz w:val="28"/>
+          <w:szCs w:val="28"/>
+        </w:rPr>
+        <w:br/>
+      </w:r>
+    </w:p>
+    <w:p>
+      <w:pPr>
+        <w:pStyle w:val="NormalWeb"/>
+        <w:spacing w:after="0" w:line="240" w:lineRule="auto"/>
+        <w:rPr>
+          <w:rFonts w:asciiTheme="minorHAnsi" w:hAnsiTheme="minorHAnsi"/>
+          <w:b/>
+          <w:sz w:val="28"/>
+          <w:szCs w:val="28"/>
+        </w:rPr>
+      </w:pPr>
+      <w:r>
+        <w:rPr>
+          <w:rFonts w:asciiTheme="minorHAnsi" w:hAnsiTheme="minorHAnsi"/>
+          <w:b/>
+          <w:sz w:val="28"/>
+          <w:szCs w:val="28"/>
+        </w:rPr>
+        <w:t>Circuit de validation</w:t>
+      </w:r>
+      <w:r>
+        <w:rPr>
+          <w:rFonts w:asciiTheme="minorHAnsi" w:hAnsiTheme="minorHAnsi"/>
+          <w:b/>
+          <w:sz w:val="28"/>
+          <w:szCs w:val="28"/>
+        </w:rPr>
+        <w:t xml:space="preserve"> des d</w:t>
+      </w:r>
+      <w:r>
+        <w:rPr>
+          <w:rFonts w:asciiTheme="minorHAnsi" w:hAnsiTheme="minorHAnsi"/>
+          <w:b/>
+          <w:sz w:val="28"/>
+          <w:szCs w:val="28"/>
+        </w:rPr>
+        <w:t>éclaration</w:t>
+      </w:r>
+      <w:r>
+        <w:rPr>
+          <w:rFonts w:asciiTheme="minorHAnsi" w:hAnsiTheme="minorHAnsi"/>
+          <w:b/>
+          <w:sz w:val="28"/>
+          <w:szCs w:val="28"/>
+        </w:rPr>
+        <w:t>s d’absence</w:t>
+      </w:r>
+      <w:r>
+        <w:rPr>
+          <w:rFonts w:asciiTheme="minorHAnsi" w:hAnsiTheme="minorHAnsi"/>
+          <w:b/>
+          <w:sz w:val="28"/>
+          <w:szCs w:val="28"/>
+        </w:rPr>
+        <w:t xml:space="preserve"> :</w:t>
+      </w:r>
+    </w:p>
+    <w:p>
+      <w:pPr>
+        <w:pStyle w:val="NormalWeb"/>
+        <w:numPr>
+          <w:ilvl w:val="0"/>
+          <w:numId w:val="15"/>
+        </w:numPr>
+        <w:spacing w:after="0" w:line="240" w:lineRule="auto"/>
+        <w:rPr>
+          <w:rFonts w:asciiTheme="minorHAnsi" w:hAnsiTheme="minorHAnsi"/>
+          <w:sz w:val="28"/>
+          <w:szCs w:val="28"/>
+        </w:rPr>
+      </w:pPr>
+      <w:r>
+        <w:rPr>
+          <w:rFonts w:asciiTheme="minorHAnsi" w:hAnsiTheme="minorHAnsi"/>
+          <w:sz w:val="28"/>
+          <w:szCs w:val="28"/>
+        </w:rPr>
+        <w:t xml:space="preserve">Le </w:t>
+      </w:r>
+      <w:r>
+        <w:rPr>
+          <w:rFonts w:asciiTheme="minorHAnsi" w:hAnsiTheme="minorHAnsi"/>
+          <w:sz w:val="28"/>
+          <w:szCs w:val="28"/>
+        </w:rPr>
+        <w:t>responsable</w:t>
+      </w:r>
+      <w:r>
+        <w:rPr>
+          <w:rFonts w:asciiTheme="minorHAnsi" w:hAnsiTheme="minorHAnsi"/>
+          <w:sz w:val="28"/>
+          <w:szCs w:val="28"/>
+        </w:rPr>
+        <w:t xml:space="preserve"> </w:t>
+      </w:r>
+      <w:r>
+        <w:rPr>
+          <w:rFonts w:asciiTheme="minorHAnsi" w:hAnsiTheme="minorHAnsi"/>
+          <w:sz w:val="28"/>
+          <w:szCs w:val="28"/>
+        </w:rPr>
+        <w:t>signa</w:t>
+      </w:r>
+      <w:r>
+        <w:rPr>
+          <w:rFonts w:asciiTheme="minorHAnsi" w:hAnsiTheme="minorHAnsi"/>
+          <w:sz w:val="28"/>
+          <w:szCs w:val="28"/>
+        </w:rPr>
+        <w:t xml:space="preserve">le une </w:t>
+      </w:r>
+      <w:r>
+        <w:rPr>
+          <w:rFonts w:asciiTheme="minorHAnsi" w:hAnsiTheme="minorHAnsi"/>
+          <w:sz w:val="28"/>
+          <w:szCs w:val="28"/>
+        </w:rPr>
+        <w:t>absence inopinée.</w:t>
+      </w:r>
+    </w:p>
+    <w:p>
+      <w:pPr>
+        <w:pStyle w:val="NormalWeb"/>
+        <w:numPr>
+          <w:ilvl w:val="0"/>
+          <w:numId w:val="15"/>
+        </w:numPr>
+        <w:spacing w:after="0" w:line="240" w:lineRule="auto"/>
+        <w:rPr>
+          <w:rFonts w:asciiTheme="minorHAnsi" w:hAnsiTheme="minorHAnsi"/>
+          <w:sz w:val="28"/>
+          <w:szCs w:val="28"/>
+        </w:rPr>
+      </w:pPr>
+      <w:r>
+        <w:rPr>
+          <w:rFonts w:asciiTheme="minorHAnsi" w:hAnsiTheme="minorHAnsi"/>
+          <w:sz w:val="28"/>
+          <w:szCs w:val="28"/>
+        </w:rPr>
+        <w:t xml:space="preserve">L'enregistrement de la demande entraine l'envoie d'un mail de </w:t>
+      </w:r>
+      <w:r>
+        <w:rPr>
+          <w:rFonts w:asciiTheme="minorHAnsi" w:hAnsiTheme="minorHAnsi"/>
+          <w:sz w:val="28"/>
+          <w:szCs w:val="28"/>
+        </w:rPr>
+        <w:t xml:space="preserve">déclaration d’absence </w:t>
+      </w:r>
+      <w:r>
+        <w:rPr>
+          <w:rFonts w:asciiTheme="minorHAnsi" w:hAnsiTheme="minorHAnsi"/>
+          <w:sz w:val="28"/>
+          <w:szCs w:val="28"/>
+        </w:rPr>
+        <w:t>à son</w:t>
+      </w:r>
+      <w:r>
+        <w:rPr>
+          <w:rFonts w:asciiTheme="minorHAnsi" w:hAnsiTheme="minorHAnsi"/>
+          <w:sz w:val="28"/>
+          <w:szCs w:val="28"/>
+        </w:rPr>
+        <w:t xml:space="preserve"> </w:t>
+      </w:r>
+      <w:r>
+        <w:rPr>
+          <w:rFonts w:asciiTheme="minorHAnsi" w:hAnsiTheme="minorHAnsi"/>
+          <w:sz w:val="28"/>
+          <w:szCs w:val="28"/>
+        </w:rPr>
+        <w:t xml:space="preserve">service </w:t>
+      </w:r>
+      <w:r>
+        <w:rPr>
+          <w:rFonts w:asciiTheme="minorHAnsi" w:hAnsiTheme="minorHAnsi"/>
+          <w:sz w:val="28"/>
+          <w:szCs w:val="28"/>
+        </w:rPr>
+        <w:t>RH pour prise en compte</w:t>
+      </w:r>
+      <w:r>
+        <w:rPr>
+          <w:rFonts w:asciiTheme="minorHAnsi" w:hAnsiTheme="minorHAnsi"/>
+          <w:sz w:val="28"/>
+          <w:szCs w:val="28"/>
+        </w:rPr>
+        <w:t>.</w:t>
+      </w:r>
+    </w:p>
+    <w:p>
+      <w:pPr>
+        <w:pStyle w:val="NormalWeb"/>
+        <w:numPr>
+          <w:ilvl w:val="0"/>
+          <w:numId w:val="15"/>
+        </w:numPr>
+        <w:spacing w:after="0" w:line="240" w:lineRule="auto"/>
+        <w:rPr>
+          <w:rFonts w:asciiTheme="minorHAnsi" w:hAnsiTheme="minorHAnsi"/>
+          <w:sz w:val="28"/>
+          <w:szCs w:val="28"/>
+        </w:rPr>
+      </w:pPr>
+      <w:r>
+        <w:rPr>
+          <w:rFonts w:asciiTheme="minorHAnsi" w:hAnsiTheme="minorHAnsi"/>
+          <w:sz w:val="28"/>
+          <w:szCs w:val="28"/>
+        </w:rPr>
+        <w:t xml:space="preserve">Le </w:t>
+      </w:r>
+      <w:r>
+        <w:rPr>
+          <w:rFonts w:asciiTheme="minorHAnsi" w:hAnsiTheme="minorHAnsi"/>
+          <w:sz w:val="28"/>
+          <w:szCs w:val="28"/>
+        </w:rPr>
+        <w:t>service RH</w:t>
+      </w:r>
+      <w:r>
+        <w:rPr>
+          <w:rFonts w:asciiTheme="minorHAnsi" w:hAnsiTheme="minorHAnsi"/>
+          <w:sz w:val="28"/>
+          <w:szCs w:val="28"/>
+        </w:rPr>
+        <w:t xml:space="preserve"> refuse, un mail de refus est transmis </w:t>
+      </w:r>
+      <w:r>
+        <w:rPr>
+          <w:rFonts w:asciiTheme="minorHAnsi" w:hAnsiTheme="minorHAnsi"/>
+          <w:sz w:val="28"/>
+          <w:szCs w:val="28"/>
+        </w:rPr>
+        <w:t xml:space="preserve">au </w:t>
+      </w:r>
+      <w:r>
+        <w:rPr>
+          <w:rFonts w:asciiTheme="minorHAnsi" w:hAnsiTheme="minorHAnsi"/>
+          <w:sz w:val="28"/>
+          <w:szCs w:val="28"/>
+        </w:rPr>
+        <w:t>responsable</w:t>
+      </w:r>
+      <w:r>
+        <w:rPr>
+          <w:rFonts w:asciiTheme="minorHAnsi" w:hAnsiTheme="minorHAnsi"/>
+          <w:sz w:val="28"/>
+          <w:szCs w:val="28"/>
+        </w:rPr>
+        <w:t xml:space="preserve"> et le workflow s'arrête là.</w:t>
+      </w:r>
+    </w:p>
+    <w:p>
+      <w:pPr>
+        <w:pStyle w:val="NormalWeb"/>
+        <w:numPr>
+          <w:ilvl w:val="0"/>
+          <w:numId w:val="15"/>
+        </w:numPr>
+        <w:spacing w:after="0" w:line="240" w:lineRule="auto"/>
+        <w:rPr>
+          <w:rFonts w:asciiTheme="minorHAnsi" w:hAnsiTheme="minorHAnsi"/>
+          <w:sz w:val="28"/>
+          <w:szCs w:val="28"/>
+        </w:rPr>
+      </w:pPr>
+      <w:r>
+        <w:rPr>
+          <w:rFonts w:asciiTheme="minorHAnsi" w:hAnsiTheme="minorHAnsi"/>
+          <w:sz w:val="28"/>
+          <w:szCs w:val="28"/>
+        </w:rPr>
+        <w:t xml:space="preserve">Le </w:t>
+      </w:r>
+      <w:r>
+        <w:rPr>
+          <w:rFonts w:asciiTheme="minorHAnsi" w:hAnsiTheme="minorHAnsi"/>
+          <w:sz w:val="28"/>
+          <w:szCs w:val="28"/>
+        </w:rPr>
+        <w:t>service RH</w:t>
+      </w:r>
+      <w:r>
+        <w:rPr>
+          <w:rFonts w:asciiTheme="minorHAnsi" w:hAnsiTheme="minorHAnsi"/>
+          <w:sz w:val="28"/>
+          <w:szCs w:val="28"/>
+        </w:rPr>
+        <w:t xml:space="preserve"> accepte, un autre mail est transmis au </w:t>
+      </w:r>
+      <w:r>
+        <w:rPr>
+          <w:rFonts w:asciiTheme="minorHAnsi" w:hAnsiTheme="minorHAnsi"/>
+          <w:sz w:val="28"/>
+          <w:szCs w:val="28"/>
+        </w:rPr>
+        <w:t>responsable</w:t>
+      </w:r>
+      <w:r>
+        <w:rPr>
+          <w:rFonts w:asciiTheme="minorHAnsi" w:hAnsiTheme="minorHAnsi"/>
+          <w:sz w:val="28"/>
+          <w:szCs w:val="28"/>
+        </w:rPr>
+        <w:t xml:space="preserve"> </w:t>
+      </w:r>
+      <w:r>
+        <w:rPr>
+          <w:rFonts w:asciiTheme="minorHAnsi" w:hAnsiTheme="minorHAnsi"/>
+          <w:sz w:val="28"/>
+          <w:szCs w:val="28"/>
+        </w:rPr>
+        <w:t xml:space="preserve">(avec l’employé en copie) </w:t>
+      </w:r>
+      <w:r>
+        <w:rPr>
+          <w:rFonts w:asciiTheme="minorHAnsi" w:hAnsiTheme="minorHAnsi"/>
+          <w:sz w:val="28"/>
+          <w:szCs w:val="28"/>
+        </w:rPr>
+        <w:t>pour prise en compte.</w:t>
+      </w:r>
+    </w:p>
+    <w:p>
+      <w:pPr>
+        <w:pStyle w:val="NormalWeb"/>
+        <w:spacing w:after="0" w:line="240" w:lineRule="auto"/>
+        <w:ind w:left="720"/>
+        <w:rPr>
+          <w:rFonts w:asciiTheme="minorHAnsi" w:hAnsiTheme="minorHAnsi"/>
+          <w:sz w:val="28"/>
+          <w:szCs w:val="28"/>
+        </w:rPr>
+      </w:pPr>
+      <w:r>
+        <w:rPr>
+          <w:rFonts w:asciiTheme="minorHAnsi" w:hAnsiTheme="minorHAnsi"/>
+          <w:sz w:val="28"/>
+          <w:szCs w:val="28"/>
+        </w:rPr>
+        <w:t xml:space="preserve"> </w:t>
+      </w:r>
+      <w:r>
+        <w:rPr>
+          <w:rFonts w:asciiTheme="minorHAnsi" w:hAnsiTheme="minorHAnsi"/>
           <w:sz w:val="28"/>
           <w:szCs w:val="28"/>
         </w:rPr>
@@ -7184,8 +7643,6 @@
         </w:rPr>
         <w:br w:type="page"/>
       </w:r>
-      <w:bookmarkStart w:id="5" w:name="_GoBack"/>
-      <w:bookmarkEnd w:id="5"/>
     </w:p>
     <w:p>
       <w:pPr>
@@ -7209,7 +7666,7 @@
           <w:color w:val="auto"/>
         </w:rPr>
       </w:pPr>
-      <w:bookmarkStart w:id="6" w:name="_Toc485034212"/>
+      <w:bookmarkStart w:id="5" w:name="_Toc485034212"/>
       <w:r>
         <w:rPr>
           <w:color w:val="auto"/>
@@ -7228,7 +7685,7 @@
         </w:rPr>
         <w:t>s</w:t>
       </w:r>
-      <w:bookmarkEnd w:id="6"/>
+      <w:bookmarkEnd w:id="5"/>
     </w:p>
     <w:p>
       <w:pPr>
@@ -7686,14 +8143,14 @@
           <w:color w:val="auto"/>
         </w:rPr>
       </w:pPr>
-      <w:bookmarkStart w:id="7" w:name="_Toc485034213"/>
+      <w:bookmarkStart w:id="6" w:name="_Toc485034213"/>
       <w:r>
         <w:rPr>
           <w:color w:val="auto"/>
         </w:rPr>
         <w:t>Circuit de validation des demandes</w:t>
       </w:r>
-      <w:bookmarkEnd w:id="7"/>
+      <w:bookmarkEnd w:id="6"/>
     </w:p>
     <w:p>
       <w:pPr>
@@ -8614,7 +9071,7 @@
           <w:color w:val="auto"/>
         </w:rPr>
       </w:pPr>
-      <w:bookmarkStart w:id="8" w:name="_Toc485034214"/>
+      <w:bookmarkStart w:id="7" w:name="_Toc485034214"/>
       <w:r>
         <w:rPr>
           <w:color w:val="auto"/>
@@ -8639,7 +9096,7 @@
         </w:rPr>
         <w:t xml:space="preserve"> par mail</w:t>
       </w:r>
-      <w:bookmarkEnd w:id="8"/>
+      <w:bookmarkEnd w:id="7"/>
     </w:p>
     <w:p>
       <w:pPr>
@@ -8731,7 +9188,7 @@
       <w:pPr>
         <w:spacing w:after="0"/>
       </w:pPr>
-      <w:bookmarkStart w:id="9" w:name="_MailOriginal"/>
+      <w:bookmarkStart w:id="8" w:name="_MailOriginal"/>
       <w:r>
         <w:rPr>
           <w:color w:val="auto"/>
@@ -8988,7 +9445,7 @@
         </w:rPr>
         <w:t>Ce message vous a été envoyé automatiquement, merci de ne pas répondre.</w:t>
       </w:r>
-      <w:bookmarkEnd w:id="9"/>
+      <w:bookmarkEnd w:id="8"/>
     </w:p>
     <w:p>
       <w:pPr>
@@ -11265,13 +11722,13 @@
             <w:tcW w:w="9782" w:type="dxa"/>
             <w:shd w:val="clear" w:color="auto" w:fill="D60093"/>
           </w:tcPr>
-          <w:bookmarkStart w:id="10" w:name="_Toc485034215"/>
           <w:p>
             <w:pPr>
               <w:pStyle w:val="Titre1"/>
               <w:contextualSpacing w:val="0"/>
               <w:outlineLvl w:val="0"/>
             </w:pPr>
+            <w:bookmarkStart w:id="9" w:name="_Toc485034215"/>
             <w:r>
               <w:rPr>
                 <w:noProof/>
@@ -11352,7 +11809,7 @@
             <w:r>
               <w:t>Spécifications fonctionnelles</w:t>
             </w:r>
-            <w:bookmarkEnd w:id="10"/>
+            <w:bookmarkEnd w:id="9"/>
           </w:p>
         </w:tc>
       </w:tr>
@@ -11432,8 +11889,8 @@
         </w:rPr>
         <w:t xml:space="preserve"> de notre projet </w:t>
       </w:r>
-      <w:bookmarkStart w:id="11" w:name="OLE_LINK1"/>
-      <w:bookmarkStart w:id="12" w:name="OLE_LINK2"/>
+      <w:bookmarkStart w:id="10" w:name="OLE_LINK1"/>
+      <w:bookmarkStart w:id="11" w:name="OLE_LINK2"/>
       <w:r>
         <w:rPr>
           <w:color w:val="auto"/>
@@ -11450,8 +11907,8 @@
         </w:rPr>
         <w:t xml:space="preserve"> </w:t>
       </w:r>
+      <w:bookmarkEnd w:id="10"/>
       <w:bookmarkEnd w:id="11"/>
-      <w:bookmarkEnd w:id="12"/>
       <w:r>
         <w:rPr>
           <w:color w:val="auto"/>
@@ -12636,7 +13093,7 @@
           <w:sz w:val="28"/>
           <w:szCs w:val="28"/>
         </w:rPr>
-        <w:t>Représentation du fonctionnement par le schéma</w:t>
+        <w:t>Diagramme de navigation</w:t>
       </w:r>
     </w:p>
     <w:p>
@@ -13608,13 +14065,13 @@
             <w:tcW w:w="9782" w:type="dxa"/>
             <w:shd w:val="clear" w:color="auto" w:fill="D60093"/>
           </w:tcPr>
-          <w:bookmarkStart w:id="13" w:name="_Toc485034216"/>
           <w:p>
             <w:pPr>
               <w:pStyle w:val="Titre1"/>
               <w:contextualSpacing w:val="0"/>
               <w:outlineLvl w:val="0"/>
             </w:pPr>
+            <w:bookmarkStart w:id="12" w:name="_Toc485034216"/>
             <w:r>
               <w:rPr>
                 <w:noProof/>
@@ -13695,7 +14152,7 @@
             <w:r>
               <w:t>Spécifications techniques</w:t>
             </w:r>
-            <w:bookmarkEnd w:id="13"/>
+            <w:bookmarkEnd w:id="12"/>
           </w:p>
         </w:tc>
       </w:tr>
@@ -14432,7 +14889,23 @@
           <w:sz w:val="28"/>
           <w:szCs w:val="28"/>
         </w:rPr>
-        <w:t>Dans cette liste figurent les utilisateurs habilités à accéder à chacune des pages web citées</w:t>
+        <w:t xml:space="preserve">Dans cette liste figurent le </w:t>
+      </w:r>
+      <w:r>
+        <w:rPr>
+          <w:color w:val="auto"/>
+          <w:sz w:val="28"/>
+          <w:szCs w:val="28"/>
+        </w:rPr>
+        <w:t xml:space="preserve">rôle des </w:t>
+      </w:r>
+      <w:r>
+        <w:rPr>
+          <w:color w:val="auto"/>
+          <w:sz w:val="28"/>
+          <w:szCs w:val="28"/>
+        </w:rPr>
+        <w:t>utilisateurs habilités à accéder à chacune des pages web citées</w:t>
       </w:r>
       <w:r>
         <w:rPr>
@@ -14456,171 +14929,249 @@
           <w:sz w:val="28"/>
           <w:szCs w:val="28"/>
         </w:rPr>
+        <w:t xml:space="preserve"> Il convient que le champ d’action de certaines pages </w:t>
+      </w:r>
+      <w:r>
+        <w:rPr>
+          <w:color w:val="auto"/>
+          <w:sz w:val="28"/>
+          <w:szCs w:val="28"/>
+        </w:rPr>
+        <w:t>est</w:t>
+      </w:r>
+      <w:r>
+        <w:rPr>
+          <w:color w:val="auto"/>
+          <w:sz w:val="28"/>
+          <w:szCs w:val="28"/>
+        </w:rPr>
+        <w:t xml:space="preserve"> li</w:t>
+      </w:r>
+      <w:r>
+        <w:rPr>
+          <w:color w:val="auto"/>
+          <w:sz w:val="28"/>
+          <w:szCs w:val="28"/>
+        </w:rPr>
+        <w:t>mit</w:t>
+      </w:r>
+      <w:r>
+        <w:rPr>
+          <w:color w:val="auto"/>
+          <w:sz w:val="28"/>
+          <w:szCs w:val="28"/>
+        </w:rPr>
+        <w:t>é</w:t>
+      </w:r>
+      <w:r>
+        <w:rPr>
+          <w:color w:val="auto"/>
+          <w:sz w:val="28"/>
+          <w:szCs w:val="28"/>
+        </w:rPr>
+        <w:t xml:space="preserve"> à l’utilisateur ou </w:t>
+      </w:r>
+      <w:r>
+        <w:rPr>
+          <w:color w:val="auto"/>
+          <w:sz w:val="28"/>
+          <w:szCs w:val="28"/>
+        </w:rPr>
+        <w:t xml:space="preserve">à </w:t>
+      </w:r>
+      <w:r>
+        <w:rPr>
+          <w:color w:val="auto"/>
+          <w:sz w:val="28"/>
+          <w:szCs w:val="28"/>
+        </w:rPr>
+        <w:t>l’équipe de l’utilisateur.</w:t>
+      </w:r>
+    </w:p>
+    <w:p>
+      <w:pPr>
+        <w:spacing w:after="0"/>
+        <w:rPr>
+          <w:color w:val="auto"/>
+          <w:sz w:val="28"/>
+          <w:szCs w:val="28"/>
+        </w:rPr>
+      </w:pPr>
+    </w:p>
+    <w:p>
+      <w:pPr>
+        <w:spacing w:after="0"/>
+        <w:rPr>
+          <w:color w:val="auto"/>
+          <w:sz w:val="28"/>
+          <w:szCs w:val="28"/>
+        </w:rPr>
+      </w:pPr>
+      <w:r>
+        <w:rPr>
+          <w:color w:val="auto"/>
+          <w:sz w:val="28"/>
+          <w:szCs w:val="28"/>
+        </w:rPr>
+        <w:t xml:space="preserve">A noter qu’un utilisateur authentifié peut cumuler plusieurs rôles et </w:t>
+      </w:r>
+      <w:r>
+        <w:rPr>
+          <w:color w:val="auto"/>
+          <w:sz w:val="28"/>
+          <w:szCs w:val="28"/>
+        </w:rPr>
+        <w:t>peut accéder</w:t>
+      </w:r>
+      <w:r>
+        <w:rPr>
+          <w:color w:val="auto"/>
+          <w:sz w:val="28"/>
+          <w:szCs w:val="28"/>
+        </w:rPr>
+        <w:t xml:space="preserve"> aux </w:t>
+      </w:r>
+      <w:r>
+        <w:rPr>
+          <w:color w:val="auto"/>
+          <w:sz w:val="28"/>
+          <w:szCs w:val="28"/>
+        </w:rPr>
+        <w:t>page</w:t>
+      </w:r>
+      <w:r>
+        <w:rPr>
+          <w:color w:val="auto"/>
+          <w:sz w:val="28"/>
+          <w:szCs w:val="28"/>
+        </w:rPr>
+        <w:t xml:space="preserve">s auxquels </w:t>
+      </w:r>
+      <w:r>
+        <w:rPr>
+          <w:color w:val="auto"/>
+          <w:sz w:val="28"/>
+          <w:szCs w:val="28"/>
+        </w:rPr>
+        <w:t>ces rôles lui donnent</w:t>
+      </w:r>
+      <w:r>
+        <w:rPr>
+          <w:color w:val="auto"/>
+          <w:sz w:val="28"/>
+          <w:szCs w:val="28"/>
+        </w:rPr>
         <w:t xml:space="preserve"> </w:t>
       </w:r>
-    </w:p>
-    <w:p>
-      <w:pPr>
-        <w:spacing w:after="0"/>
-        <w:rPr>
-          <w:color w:val="auto"/>
-          <w:sz w:val="28"/>
-          <w:szCs w:val="28"/>
-        </w:rPr>
-      </w:pPr>
-    </w:p>
-    <w:p>
-      <w:pPr>
-        <w:spacing w:after="0"/>
-        <w:rPr>
-          <w:color w:val="auto"/>
-          <w:sz w:val="28"/>
-          <w:szCs w:val="28"/>
-        </w:rPr>
-      </w:pPr>
-      <w:r>
-        <w:rPr>
-          <w:color w:val="auto"/>
-          <w:sz w:val="28"/>
-          <w:szCs w:val="28"/>
-        </w:rPr>
-        <w:t xml:space="preserve">Il convient que le champ d’action de certaines pages </w:t>
-      </w:r>
-      <w:r>
-        <w:rPr>
-          <w:color w:val="auto"/>
-          <w:sz w:val="28"/>
-          <w:szCs w:val="28"/>
-        </w:rPr>
-        <w:t>est</w:t>
-      </w:r>
-      <w:r>
-        <w:rPr>
-          <w:color w:val="auto"/>
-          <w:sz w:val="28"/>
-          <w:szCs w:val="28"/>
-        </w:rPr>
-        <w:t xml:space="preserve"> li</w:t>
-      </w:r>
-      <w:r>
-        <w:rPr>
-          <w:color w:val="auto"/>
-          <w:sz w:val="28"/>
-          <w:szCs w:val="28"/>
-        </w:rPr>
-        <w:t>mit</w:t>
-      </w:r>
-      <w:r>
-        <w:rPr>
-          <w:color w:val="auto"/>
-          <w:sz w:val="28"/>
-          <w:szCs w:val="28"/>
-        </w:rPr>
-        <w:t>é</w:t>
-      </w:r>
-      <w:r>
-        <w:rPr>
-          <w:color w:val="auto"/>
-          <w:sz w:val="28"/>
-          <w:szCs w:val="28"/>
-        </w:rPr>
-        <w:t xml:space="preserve"> à l’utilisateur ou </w:t>
-      </w:r>
-      <w:r>
-        <w:rPr>
-          <w:color w:val="auto"/>
-          <w:sz w:val="28"/>
-          <w:szCs w:val="28"/>
-        </w:rPr>
-        <w:t xml:space="preserve">à </w:t>
-      </w:r>
-      <w:r>
-        <w:rPr>
-          <w:color w:val="auto"/>
-          <w:sz w:val="28"/>
-          <w:szCs w:val="28"/>
-        </w:rPr>
-        <w:t>l’équipe de l’utilisateur.</w:t>
-      </w:r>
-    </w:p>
-    <w:p>
-      <w:pPr>
-        <w:spacing w:after="0"/>
-        <w:rPr>
-          <w:color w:val="auto"/>
-          <w:sz w:val="28"/>
-          <w:szCs w:val="28"/>
-        </w:rPr>
-      </w:pPr>
-    </w:p>
-    <w:p>
-      <w:pPr>
-        <w:spacing w:after="0"/>
-        <w:rPr>
-          <w:color w:val="auto"/>
-          <w:sz w:val="28"/>
-          <w:szCs w:val="28"/>
-        </w:rPr>
-      </w:pPr>
-    </w:p>
-    <w:p>
-      <w:pPr>
-        <w:spacing w:after="0"/>
-        <w:rPr>
-          <w:color w:val="auto"/>
-          <w:sz w:val="28"/>
-          <w:szCs w:val="28"/>
-        </w:rPr>
-      </w:pPr>
-    </w:p>
-    <w:p>
-      <w:pPr>
-        <w:spacing w:after="0"/>
-        <w:rPr>
-          <w:color w:val="auto"/>
-          <w:sz w:val="28"/>
-          <w:szCs w:val="28"/>
-        </w:rPr>
-      </w:pPr>
-      <w:r>
-        <w:rPr>
-          <w:color w:val="auto"/>
-          <w:sz w:val="28"/>
-          <w:szCs w:val="28"/>
-        </w:rPr>
-        <w:t xml:space="preserve">La base de données </w:t>
-      </w:r>
-      <w:r>
-        <w:rPr>
-          <w:color w:val="auto"/>
-          <w:sz w:val="28"/>
-          <w:szCs w:val="28"/>
-        </w:rPr>
-        <w:t>doit</w:t>
-      </w:r>
-      <w:r>
-        <w:rPr>
-          <w:color w:val="auto"/>
-          <w:sz w:val="28"/>
-          <w:szCs w:val="28"/>
-        </w:rPr>
-        <w:t xml:space="preserve"> disposer de</w:t>
-      </w:r>
-      <w:r>
-        <w:rPr>
-          <w:color w:val="auto"/>
-          <w:sz w:val="28"/>
-          <w:szCs w:val="28"/>
-        </w:rPr>
-        <w:t xml:space="preserve"> la liste de</w:t>
-      </w:r>
-      <w:r>
-        <w:rPr>
-          <w:color w:val="auto"/>
-          <w:sz w:val="28"/>
-          <w:szCs w:val="28"/>
-        </w:rPr>
-        <w:t>s tables </w:t>
+      <w:r>
+        <w:rPr>
+          <w:color w:val="auto"/>
+          <w:sz w:val="28"/>
+          <w:szCs w:val="28"/>
+        </w:rPr>
+        <w:t>droit. En effet, l’administrateur a la possibilité de configurer en ce sens si cela s’avère nécessaire</w:t>
+      </w:r>
+      <w:r>
+        <w:rPr>
+          <w:color w:val="auto"/>
+          <w:sz w:val="28"/>
+          <w:szCs w:val="28"/>
+        </w:rPr>
+        <w:t>.</w:t>
+      </w:r>
+    </w:p>
+    <w:p>
+      <w:pPr>
+        <w:spacing w:after="0"/>
+        <w:rPr>
+          <w:color w:val="auto"/>
+          <w:sz w:val="28"/>
+          <w:szCs w:val="28"/>
+        </w:rPr>
+      </w:pPr>
+    </w:p>
+    <w:p>
+      <w:pPr>
+        <w:spacing w:after="0"/>
+        <w:rPr>
+          <w:color w:val="auto"/>
+          <w:sz w:val="28"/>
+          <w:szCs w:val="28"/>
+        </w:rPr>
+      </w:pPr>
+    </w:p>
+    <w:p>
+      <w:pPr>
+        <w:spacing w:after="0"/>
+        <w:rPr>
+          <w:color w:val="auto"/>
+          <w:sz w:val="28"/>
+          <w:szCs w:val="28"/>
+        </w:rPr>
+      </w:pPr>
+      <w:r>
+        <w:rPr>
+          <w:color w:val="auto"/>
+          <w:sz w:val="28"/>
+          <w:szCs w:val="28"/>
+        </w:rPr>
+        <w:t>Ces pages interagissent avec</w:t>
+      </w:r>
+      <w:r>
+        <w:rPr>
+          <w:color w:val="auto"/>
+          <w:sz w:val="28"/>
+          <w:szCs w:val="28"/>
+        </w:rPr>
+        <w:t xml:space="preserve"> la liste </w:t>
+      </w:r>
+      <w:r>
+        <w:rPr>
+          <w:color w:val="auto"/>
+          <w:sz w:val="28"/>
+          <w:szCs w:val="28"/>
+        </w:rPr>
+        <w:t>d</w:t>
+      </w:r>
+      <w:r>
+        <w:rPr>
+          <w:color w:val="auto"/>
+          <w:sz w:val="28"/>
+          <w:szCs w:val="28"/>
+        </w:rPr>
+        <w:t>e</w:t>
+      </w:r>
+      <w:r>
+        <w:rPr>
+          <w:color w:val="auto"/>
+          <w:sz w:val="28"/>
+          <w:szCs w:val="28"/>
+        </w:rPr>
+        <w:t xml:space="preserve">s </w:t>
+      </w:r>
+      <w:r>
+        <w:rPr>
+          <w:color w:val="auto"/>
+          <w:sz w:val="28"/>
+          <w:szCs w:val="28"/>
+        </w:rPr>
+        <w:t>entité</w:t>
+      </w:r>
+      <w:r>
+        <w:rPr>
+          <w:color w:val="auto"/>
+          <w:sz w:val="28"/>
+          <w:szCs w:val="28"/>
+        </w:rPr>
+        <w:t>s </w:t>
+      </w:r>
+      <w:r>
+        <w:rPr>
+          <w:color w:val="auto"/>
+          <w:sz w:val="28"/>
+          <w:szCs w:val="28"/>
+        </w:rPr>
+        <w:t xml:space="preserve">Merise </w:t>
       </w:r>
       <w:r>
         <w:rPr>
@@ -14682,7 +15233,16 @@
           <w:sz w:val="28"/>
           <w:szCs w:val="28"/>
         </w:rPr>
-        <w:t xml:space="preserve">Tables </w:t>
+        <w:t>Entités</w:t>
+      </w:r>
+      <w:r>
+        <w:rPr>
+          <w:b/>
+          <w:color w:val="auto"/>
+          <w:sz w:val="28"/>
+          <w:szCs w:val="28"/>
+        </w:rPr>
+        <w:t xml:space="preserve"> </w:t>
       </w:r>
       <w:r>
         <w:rPr>
@@ -14889,7 +15449,25 @@
           <w:sz w:val="28"/>
           <w:szCs w:val="28"/>
         </w:rPr>
-        <w:t>Tables moyennement évolutives</w:t>
+        <w:t>Entités</w:t>
+      </w:r>
+      <w:r>
+        <w:rPr>
+          <w:b/>
+          <w:color w:val="auto"/>
+          <w:sz w:val="28"/>
+          <w:szCs w:val="28"/>
+        </w:rPr>
+        <w:t xml:space="preserve"> </w:t>
+      </w:r>
+      <w:r>
+        <w:rPr>
+          <w:b/>
+          <w:color w:val="auto"/>
+          <w:sz w:val="28"/>
+          <w:szCs w:val="28"/>
+        </w:rPr>
+        <w:t>moyennement évolutives</w:t>
       </w:r>
       <w:r>
         <w:rPr>
@@ -14998,7 +15576,25 @@
           <w:sz w:val="28"/>
           <w:szCs w:val="28"/>
         </w:rPr>
-        <w:t>Tables faiblement évolutives</w:t>
+        <w:t>Entités</w:t>
+      </w:r>
+      <w:r>
+        <w:rPr>
+          <w:b/>
+          <w:color w:val="auto"/>
+          <w:sz w:val="28"/>
+          <w:szCs w:val="28"/>
+        </w:rPr>
+        <w:t xml:space="preserve"> </w:t>
+      </w:r>
+      <w:r>
+        <w:rPr>
+          <w:b/>
+          <w:color w:val="auto"/>
+          <w:sz w:val="28"/>
+          <w:szCs w:val="28"/>
+        </w:rPr>
+        <w:t>faiblement évolutives</w:t>
       </w:r>
       <w:r>
         <w:rPr>
@@ -15174,7 +15770,23 @@
           <w:sz w:val="28"/>
           <w:szCs w:val="28"/>
         </w:rPr>
-        <w:t>A noter que la table E</w:t>
+        <w:t>A noter que l</w:t>
+      </w:r>
+      <w:r>
+        <w:rPr>
+          <w:color w:val="auto"/>
+          <w:sz w:val="28"/>
+          <w:szCs w:val="28"/>
+        </w:rPr>
+        <w:t>’entité</w:t>
+      </w:r>
+      <w:r>
+        <w:rPr>
+          <w:color w:val="auto"/>
+          <w:sz w:val="28"/>
+          <w:szCs w:val="28"/>
+        </w:rPr>
+        <w:t xml:space="preserve"> E</w:t>
       </w:r>
       <w:r>
         <w:rPr>
@@ -15247,7 +15859,47 @@
           <w:sz w:val="28"/>
           <w:szCs w:val="28"/>
         </w:rPr>
-        <w:t xml:space="preserve">Les tables UTILISATEUR et ROLE, permettant de gérer les authentifications et les accès donc à priori accessibles par tous les internautes, </w:t>
+        <w:t xml:space="preserve">Les </w:t>
+      </w:r>
+      <w:r>
+        <w:rPr>
+          <w:color w:val="auto"/>
+          <w:sz w:val="28"/>
+          <w:szCs w:val="28"/>
+        </w:rPr>
+        <w:t>entité</w:t>
+      </w:r>
+      <w:r>
+        <w:rPr>
+          <w:color w:val="auto"/>
+          <w:sz w:val="28"/>
+          <w:szCs w:val="28"/>
+        </w:rPr>
+        <w:t xml:space="preserve">s UTILISATEUR et ROLE, permettant de gérer les authentifications </w:t>
+      </w:r>
+      <w:r>
+        <w:rPr>
+          <w:color w:val="auto"/>
+          <w:sz w:val="28"/>
+          <w:szCs w:val="28"/>
+        </w:rPr>
+        <w:t>sont potentiellement à la portée de</w:t>
+      </w:r>
+      <w:r>
+        <w:rPr>
+          <w:color w:val="auto"/>
+          <w:sz w:val="28"/>
+          <w:szCs w:val="28"/>
+        </w:rPr>
+        <w:t xml:space="preserve"> tous les internautes, </w:t>
+      </w:r>
+      <w:r>
+        <w:rPr>
+          <w:color w:val="auto"/>
+          <w:sz w:val="28"/>
+          <w:szCs w:val="28"/>
+        </w:rPr>
+        <w:t xml:space="preserve">elles </w:t>
       </w:r>
       <w:r>
         <w:rPr>
@@ -15263,7 +15915,23 @@
           <w:sz w:val="28"/>
           <w:szCs w:val="28"/>
         </w:rPr>
-        <w:t xml:space="preserve">nt contenir le strict minimum nécessaire par mesure de sécurité contre les éventuels piratages de données. Les seules données concernées sont l’adresse mail, le rôle et le mot de passe qui est crypté. </w:t>
+        <w:t xml:space="preserve">nt contenir le strict minimum nécessaire par mesure de sécurité contre les éventuels piratages de données. Les seules données concernées sont l’adresse mail, le rôle et le mot de passe qui est </w:t>
+      </w:r>
+      <w:r>
+        <w:rPr>
+          <w:color w:val="auto"/>
+          <w:sz w:val="28"/>
+          <w:szCs w:val="28"/>
+        </w:rPr>
+        <w:t xml:space="preserve">rigoureusement </w:t>
+      </w:r>
+      <w:r>
+        <w:rPr>
+          <w:color w:val="auto"/>
+          <w:sz w:val="28"/>
+          <w:szCs w:val="28"/>
+        </w:rPr>
+        <w:t xml:space="preserve">crypté. </w:t>
       </w:r>
     </w:p>
     <w:p>
@@ -15325,13 +15993,13 @@
             <w:tcW w:w="9782" w:type="dxa"/>
             <w:shd w:val="clear" w:color="auto" w:fill="D60093"/>
           </w:tcPr>
-          <w:bookmarkStart w:id="14" w:name="_Toc485034217"/>
           <w:p>
             <w:pPr>
               <w:pStyle w:val="Titre1"/>
               <w:contextualSpacing w:val="0"/>
               <w:outlineLvl w:val="0"/>
             </w:pPr>
+            <w:bookmarkStart w:id="13" w:name="_Toc485034217"/>
             <w:r>
               <w:rPr>
                 <w:noProof/>
@@ -15412,7 +16080,7 @@
             <w:r>
               <w:t>Réalisations</w:t>
             </w:r>
-            <w:bookmarkEnd w:id="14"/>
+            <w:bookmarkEnd w:id="13"/>
           </w:p>
         </w:tc>
       </w:tr>
@@ -15480,14 +16148,14 @@
           <w:color w:val="auto"/>
         </w:rPr>
       </w:pPr>
-      <w:bookmarkStart w:id="15" w:name="_Toc485034218"/>
+      <w:bookmarkStart w:id="14" w:name="_Toc485034218"/>
       <w:r>
         <w:rPr>
           <w:color w:val="auto"/>
         </w:rPr>
         <w:t>Etude de la faisabilité</w:t>
       </w:r>
-      <w:bookmarkEnd w:id="15"/>
+      <w:bookmarkEnd w:id="14"/>
       <w:r>
         <w:rPr>
           <w:color w:val="auto"/>
@@ -15696,7 +16364,6 @@
         </w:rPr>
         <w:t xml:space="preserve">du Front </w:t>
       </w:r>
-      <w:proofErr w:type="gramStart"/>
       <w:r>
         <w:rPr>
           <w:color w:val="auto"/>
@@ -15705,7 +16372,14 @@
         </w:rPr>
         <w:t>respecte</w:t>
       </w:r>
-      <w:proofErr w:type="gramEnd"/>
+      <w:r>
+        <w:rPr>
+          <w:color w:val="auto"/>
+          <w:sz w:val="28"/>
+          <w:szCs w:val="28"/>
+        </w:rPr>
+        <w:t>nt</w:t>
+      </w:r>
       <w:r>
         <w:rPr>
           <w:color w:val="auto"/>
@@ -16398,15 +17072,7 @@
           <w:sz w:val="28"/>
           <w:szCs w:val="28"/>
         </w:rPr>
-        <w:t xml:space="preserve"> à partir de la constitution du diagramme  de classes</w:t>
-      </w:r>
-      <w:r>
-        <w:rPr>
-          <w:color w:val="auto"/>
-          <w:sz w:val="28"/>
-          <w:szCs w:val="28"/>
-        </w:rPr>
-        <w:t>.</w:t>
+        <w:t xml:space="preserve"> à partir de la constitution du diagramme  de classes.</w:t>
       </w:r>
     </w:p>
     <w:p>
@@ -16596,15 +17262,7 @@
           <w:sz w:val="28"/>
           <w:szCs w:val="28"/>
         </w:rPr>
-        <w:t>-java</w:t>
-      </w:r>
-      <w:r>
-        <w:rPr>
-          <w:color w:val="auto"/>
-          <w:sz w:val="28"/>
-          <w:szCs w:val="28"/>
-        </w:rPr>
-        <w:t>’’ et ‘’</w:t>
+        <w:t>-java’’ et ‘’</w:t>
       </w:r>
       <w:proofErr w:type="spellStart"/>
       <w:r>
@@ -16622,15 +17280,7 @@
           <w:sz w:val="28"/>
           <w:szCs w:val="28"/>
         </w:rPr>
-        <w:t>-boot-starter-web</w:t>
-      </w:r>
-      <w:r>
-        <w:rPr>
-          <w:color w:val="auto"/>
-          <w:sz w:val="28"/>
-          <w:szCs w:val="28"/>
-        </w:rPr>
-        <w:t>’’</w:t>
+        <w:t>-boot-starter-web’’</w:t>
       </w:r>
       <w:r>
         <w:rPr>
@@ -17265,43 +17915,7 @@
           <w:sz w:val="28"/>
           <w:szCs w:val="28"/>
         </w:rPr>
-        <w:t xml:space="preserve">Outils de communication : </w:t>
-      </w:r>
-      <w:proofErr w:type="spellStart"/>
-      <w:r>
-        <w:rPr>
-          <w:color w:val="auto"/>
-          <w:sz w:val="28"/>
-          <w:szCs w:val="28"/>
-        </w:rPr>
-        <w:t>Lync</w:t>
-      </w:r>
-      <w:proofErr w:type="spellEnd"/>
-      <w:r>
-        <w:rPr>
-          <w:color w:val="auto"/>
-          <w:sz w:val="28"/>
-          <w:szCs w:val="28"/>
-        </w:rPr>
-        <w:t xml:space="preserve">, </w:t>
-      </w:r>
-      <w:proofErr w:type="spellStart"/>
-      <w:r>
-        <w:rPr>
-          <w:color w:val="auto"/>
-          <w:sz w:val="28"/>
-          <w:szCs w:val="28"/>
-        </w:rPr>
-        <w:t>Lync</w:t>
-      </w:r>
-      <w:proofErr w:type="spellEnd"/>
-      <w:r>
-        <w:rPr>
-          <w:color w:val="auto"/>
-          <w:sz w:val="28"/>
-          <w:szCs w:val="28"/>
-        </w:rPr>
-        <w:t xml:space="preserve"> </w:t>
+        <w:t xml:space="preserve">Outils de communication : Lync, Lync </w:t>
       </w:r>
       <w:proofErr w:type="spellStart"/>
       <w:r>
@@ -18760,6 +19374,8 @@
         </w:rPr>
         <w:t>L’architecture de l‘application</w:t>
       </w:r>
+      <w:bookmarkStart w:id="15" w:name="_GoBack"/>
+      <w:bookmarkEnd w:id="15"/>
     </w:p>
     <w:p>
       <w:pPr>
@@ -19115,7 +19731,7 @@
       <w:rPr>
         <w:noProof/>
       </w:rPr>
-      <w:t>10</w:t>
+      <w:t>31</w:t>
     </w:r>
     <w:r>
       <w:fldChar w:fldCharType="end"/>
@@ -21398,9 +22014,7 @@
       <w:tblStyleRowBandSize w:val="1"/>
       <w:tblStyleColBandSize w:val="1"/>
       <w:tblCellMar>
-        <w:top w:w="0" w:type="dxa"/>
         <w:left w:w="115" w:type="dxa"/>
-        <w:bottom w:w="0" w:type="dxa"/>
         <w:right w:w="115" w:type="dxa"/>
       </w:tblCellMar>
     </w:tblPr>
@@ -21417,7 +22031,6 @@
       <w:tblCellMar>
         <w:top w:w="28" w:type="dxa"/>
         <w:left w:w="115" w:type="dxa"/>
-        <w:bottom w:w="0" w:type="dxa"/>
         <w:right w:w="115" w:type="dxa"/>
       </w:tblCellMar>
     </w:tblPr>
@@ -21434,7 +22047,6 @@
       <w:tblCellMar>
         <w:top w:w="28" w:type="dxa"/>
         <w:left w:w="115" w:type="dxa"/>
-        <w:bottom w:w="0" w:type="dxa"/>
         <w:right w:w="115" w:type="dxa"/>
       </w:tblCellMar>
     </w:tblPr>
@@ -21451,7 +22063,6 @@
       <w:tblCellMar>
         <w:top w:w="57" w:type="dxa"/>
         <w:left w:w="115" w:type="dxa"/>
-        <w:bottom w:w="0" w:type="dxa"/>
         <w:right w:w="115" w:type="dxa"/>
       </w:tblCellMar>
     </w:tblPr>
@@ -21468,7 +22079,6 @@
       <w:tblCellMar>
         <w:top w:w="57" w:type="dxa"/>
         <w:left w:w="115" w:type="dxa"/>
-        <w:bottom w:w="0" w:type="dxa"/>
         <w:right w:w="115" w:type="dxa"/>
       </w:tblCellMar>
     </w:tblPr>
@@ -21485,7 +22095,6 @@
       <w:tblCellMar>
         <w:top w:w="57" w:type="dxa"/>
         <w:left w:w="115" w:type="dxa"/>
-        <w:bottom w:w="0" w:type="dxa"/>
         <w:right w:w="115" w:type="dxa"/>
       </w:tblCellMar>
     </w:tblPr>
@@ -21502,7 +22111,6 @@
       <w:tblCellMar>
         <w:top w:w="57" w:type="dxa"/>
         <w:left w:w="115" w:type="dxa"/>
-        <w:bottom w:w="0" w:type="dxa"/>
         <w:right w:w="115" w:type="dxa"/>
       </w:tblCellMar>
     </w:tblPr>
@@ -21519,7 +22127,6 @@
       <w:tblCellMar>
         <w:top w:w="57" w:type="dxa"/>
         <w:left w:w="115" w:type="dxa"/>
-        <w:bottom w:w="0" w:type="dxa"/>
         <w:right w:w="115" w:type="dxa"/>
       </w:tblCellMar>
     </w:tblPr>
@@ -21536,7 +22143,6 @@
       <w:tblCellMar>
         <w:top w:w="57" w:type="dxa"/>
         <w:left w:w="115" w:type="dxa"/>
-        <w:bottom w:w="0" w:type="dxa"/>
         <w:right w:w="115" w:type="dxa"/>
       </w:tblCellMar>
     </w:tblPr>
@@ -21553,7 +22159,6 @@
       <w:tblCellMar>
         <w:top w:w="57" w:type="dxa"/>
         <w:left w:w="115" w:type="dxa"/>
-        <w:bottom w:w="0" w:type="dxa"/>
         <w:right w:w="115" w:type="dxa"/>
       </w:tblCellMar>
     </w:tblPr>
@@ -21570,7 +22175,6 @@
       <w:tblCellMar>
         <w:top w:w="57" w:type="dxa"/>
         <w:left w:w="115" w:type="dxa"/>
-        <w:bottom w:w="0" w:type="dxa"/>
         <w:right w:w="115" w:type="dxa"/>
       </w:tblCellMar>
     </w:tblPr>
@@ -21587,7 +22191,6 @@
       <w:tblCellMar>
         <w:top w:w="57" w:type="dxa"/>
         <w:left w:w="115" w:type="dxa"/>
-        <w:bottom w:w="0" w:type="dxa"/>
         <w:right w:w="115" w:type="dxa"/>
       </w:tblCellMar>
     </w:tblPr>
@@ -22079,9 +22682,7 @@
       <w:tblStyleRowBandSize w:val="1"/>
       <w:tblStyleColBandSize w:val="1"/>
       <w:tblCellMar>
-        <w:top w:w="0" w:type="dxa"/>
         <w:left w:w="115" w:type="dxa"/>
-        <w:bottom w:w="0" w:type="dxa"/>
         <w:right w:w="115" w:type="dxa"/>
       </w:tblCellMar>
     </w:tblPr>
@@ -22098,7 +22699,6 @@
       <w:tblCellMar>
         <w:top w:w="28" w:type="dxa"/>
         <w:left w:w="115" w:type="dxa"/>
-        <w:bottom w:w="0" w:type="dxa"/>
         <w:right w:w="115" w:type="dxa"/>
       </w:tblCellMar>
     </w:tblPr>
@@ -22115,7 +22715,6 @@
       <w:tblCellMar>
         <w:top w:w="28" w:type="dxa"/>
         <w:left w:w="115" w:type="dxa"/>
-        <w:bottom w:w="0" w:type="dxa"/>
         <w:right w:w="115" w:type="dxa"/>
       </w:tblCellMar>
     </w:tblPr>
@@ -22132,7 +22731,6 @@
       <w:tblCellMar>
         <w:top w:w="57" w:type="dxa"/>
         <w:left w:w="115" w:type="dxa"/>
-        <w:bottom w:w="0" w:type="dxa"/>
         <w:right w:w="115" w:type="dxa"/>
       </w:tblCellMar>
     </w:tblPr>
@@ -22149,7 +22747,6 @@
       <w:tblCellMar>
         <w:top w:w="57" w:type="dxa"/>
         <w:left w:w="115" w:type="dxa"/>
-        <w:bottom w:w="0" w:type="dxa"/>
         <w:right w:w="115" w:type="dxa"/>
       </w:tblCellMar>
     </w:tblPr>
@@ -22166,7 +22763,6 @@
       <w:tblCellMar>
         <w:top w:w="57" w:type="dxa"/>
         <w:left w:w="115" w:type="dxa"/>
-        <w:bottom w:w="0" w:type="dxa"/>
         <w:right w:w="115" w:type="dxa"/>
       </w:tblCellMar>
     </w:tblPr>
@@ -22183,7 +22779,6 @@
       <w:tblCellMar>
         <w:top w:w="57" w:type="dxa"/>
         <w:left w:w="115" w:type="dxa"/>
-        <w:bottom w:w="0" w:type="dxa"/>
         <w:right w:w="115" w:type="dxa"/>
       </w:tblCellMar>
     </w:tblPr>
@@ -22200,7 +22795,6 @@
       <w:tblCellMar>
         <w:top w:w="57" w:type="dxa"/>
         <w:left w:w="115" w:type="dxa"/>
-        <w:bottom w:w="0" w:type="dxa"/>
         <w:right w:w="115" w:type="dxa"/>
       </w:tblCellMar>
     </w:tblPr>
@@ -22217,7 +22811,6 @@
       <w:tblCellMar>
         <w:top w:w="57" w:type="dxa"/>
         <w:left w:w="115" w:type="dxa"/>
-        <w:bottom w:w="0" w:type="dxa"/>
         <w:right w:w="115" w:type="dxa"/>
       </w:tblCellMar>
     </w:tblPr>
@@ -22234,7 +22827,6 @@
       <w:tblCellMar>
         <w:top w:w="57" w:type="dxa"/>
         <w:left w:w="115" w:type="dxa"/>
-        <w:bottom w:w="0" w:type="dxa"/>
         <w:right w:w="115" w:type="dxa"/>
       </w:tblCellMar>
     </w:tblPr>
@@ -22251,7 +22843,6 @@
       <w:tblCellMar>
         <w:top w:w="57" w:type="dxa"/>
         <w:left w:w="115" w:type="dxa"/>
-        <w:bottom w:w="0" w:type="dxa"/>
         <w:right w:w="115" w:type="dxa"/>
       </w:tblCellMar>
     </w:tblPr>
@@ -22268,7 +22859,6 @@
       <w:tblCellMar>
         <w:top w:w="57" w:type="dxa"/>
         <w:left w:w="115" w:type="dxa"/>
-        <w:bottom w:w="0" w:type="dxa"/>
         <w:right w:w="115" w:type="dxa"/>
       </w:tblCellMar>
     </w:tblPr>

</xml_diff>